<commit_message>
111124 | Updated some corrections in the lore
</commit_message>
<xml_diff>
--- a/assets/external/dev/lore.docx
+++ b/assets/external/dev/lore.docx
@@ -20,27 +20,7 @@
           <w:sz w:val="18"/>
           <w:szCs w:val="18"/>
         </w:rPr>
-        <w:t xml:space="preserve">If you are a data miner, and you saw this document. Props to you. Just do not spoil everything </w:t>
-      </w:r>
-      <w:proofErr w:type="gramStart"/>
-      <w:r>
-        <w:rPr>
-          <w:i/>
-          <w:iCs/>
-          <w:sz w:val="18"/>
-          <w:szCs w:val="18"/>
-        </w:rPr>
-        <w:t>you</w:t>
-      </w:r>
-      <w:proofErr w:type="gramEnd"/>
-      <w:r>
-        <w:rPr>
-          <w:i/>
-          <w:iCs/>
-          <w:sz w:val="18"/>
-          <w:szCs w:val="18"/>
-        </w:rPr>
-        <w:t xml:space="preserve"> knucklehead.</w:t>
+        <w:t>If you are a data miner, and you saw this document. Props to you. Just do not spoil everything you knucklehead.</w:t>
       </w:r>
     </w:p>
     <w:p>
@@ -203,9 +183,9 @@
         <w:tblLook w:val="04A0" w:firstRow="1" w:lastRow="0" w:firstColumn="1" w:lastColumn="0" w:noHBand="0" w:noVBand="1"/>
       </w:tblPr>
       <w:tblGrid>
-        <w:gridCol w:w="1769"/>
-        <w:gridCol w:w="4478"/>
-        <w:gridCol w:w="3113"/>
+        <w:gridCol w:w="1772"/>
+        <w:gridCol w:w="4465"/>
+        <w:gridCol w:w="3123"/>
       </w:tblGrid>
       <w:tr>
         <w:trPr>
@@ -344,7 +324,35 @@
                 <w:sz w:val="18"/>
                 <w:szCs w:val="18"/>
               </w:rPr>
-              <w:t>This layer serves as the foundation of the mindscape, representing Lila's core emotions. It is modified through player interactions, reflecting her overall mood throughout the game.</w:t>
+              <w:t xml:space="preserve">This layer serves as the foundation of the mindscape, representing </w:t>
+            </w:r>
+            <w:r>
+              <w:rPr>
+                <w:sz w:val="18"/>
+                <w:szCs w:val="18"/>
+              </w:rPr>
+              <w:t xml:space="preserve">the </w:t>
+            </w:r>
+            <w:r>
+              <w:rPr>
+                <w:sz w:val="18"/>
+                <w:szCs w:val="18"/>
+              </w:rPr>
+              <w:t xml:space="preserve">core emotions. It is modified through player interactions, reflecting </w:t>
+            </w:r>
+            <w:r>
+              <w:rPr>
+                <w:sz w:val="18"/>
+                <w:szCs w:val="18"/>
+              </w:rPr>
+              <w:t>the</w:t>
+            </w:r>
+            <w:r>
+              <w:rPr>
+                <w:sz w:val="18"/>
+                <w:szCs w:val="18"/>
+              </w:rPr>
+              <w:t xml:space="preserve"> overall mood throughout the game.</w:t>
             </w:r>
           </w:p>
         </w:tc>
@@ -429,7 +437,21 @@
                 <w:sz w:val="18"/>
                 <w:szCs w:val="18"/>
               </w:rPr>
-              <w:t>This layer visually represents Lila’s current emotional phase, reacting to the memories she interacts with.</w:t>
+              <w:t xml:space="preserve">This layer visually represents </w:t>
+            </w:r>
+            <w:r>
+              <w:rPr>
+                <w:sz w:val="18"/>
+                <w:szCs w:val="18"/>
+              </w:rPr>
+              <w:t>the</w:t>
+            </w:r>
+            <w:r>
+              <w:rPr>
+                <w:sz w:val="18"/>
+                <w:szCs w:val="18"/>
+              </w:rPr>
+              <w:t xml:space="preserve"> current emotional phase, reacting to the memories she interacts with.</w:t>
             </w:r>
           </w:p>
         </w:tc>
@@ -513,7 +535,21 @@
                 <w:sz w:val="18"/>
                 <w:szCs w:val="18"/>
               </w:rPr>
-              <w:t>This layer embodies Lila’s underlying struggles, including self-doubt and despair. Its color density changes as the player navigates the mindscape.</w:t>
+              <w:t xml:space="preserve">This layer embodies </w:t>
+            </w:r>
+            <w:r>
+              <w:rPr>
+                <w:sz w:val="18"/>
+                <w:szCs w:val="18"/>
+              </w:rPr>
+              <w:t>the</w:t>
+            </w:r>
+            <w:r>
+              <w:rPr>
+                <w:sz w:val="18"/>
+                <w:szCs w:val="18"/>
+              </w:rPr>
+              <w:t xml:space="preserve"> underlying struggles, including self-doubt and despair. Its color density changes as the player navigates the mindscape.</w:t>
             </w:r>
           </w:p>
         </w:tc>
@@ -598,7 +634,21 @@
                 <w:sz w:val="18"/>
                 <w:szCs w:val="18"/>
               </w:rPr>
-              <w:t>A non-interactive background layer featuring distant stars, symbolizing memories that are yet to be confronted. This layer creates depth and a sense of vastness in Lila's mindscape.</w:t>
+              <w:t xml:space="preserve">A non-interactive background layer featuring distant stars, symbolizing memories that are yet to be confronted. This layer creates depth and a sense of vastness in </w:t>
+            </w:r>
+            <w:r>
+              <w:rPr>
+                <w:sz w:val="18"/>
+                <w:szCs w:val="18"/>
+              </w:rPr>
+              <w:t>the</w:t>
+            </w:r>
+            <w:r>
+              <w:rPr>
+                <w:sz w:val="18"/>
+                <w:szCs w:val="18"/>
+              </w:rPr>
+              <w:t xml:space="preserve"> mindscape.</w:t>
             </w:r>
           </w:p>
         </w:tc>
@@ -1825,6 +1875,7 @@
   <w:style w:type="character" w:default="1" w:styleId="DefaultParagraphFont">
     <w:name w:val="Default Paragraph Font"/>
     <w:uiPriority w:val="1"/>
+    <w:semiHidden/>
     <w:unhideWhenUsed/>
   </w:style>
   <w:style w:type="table" w:default="1" w:styleId="TableNormal">

</xml_diff>

<commit_message>
111624 | Added more stuffs in cutscene
</commit_message>
<xml_diff>
--- a/assets/external/dev/lore.docx
+++ b/assets/external/dev/lore.docx
@@ -5,7 +5,6 @@
     <w:p>
       <w:pPr>
         <w:spacing w:line="276" w:lineRule="auto"/>
-        <w:jc w:val="both"/>
         <w:rPr>
           <w:i/>
           <w:iCs/>
@@ -20,7 +19,27 @@
           <w:sz w:val="18"/>
           <w:szCs w:val="18"/>
         </w:rPr>
-        <w:t>If you are a data miner, and you saw this document. Props to you. Just do not spoil everything you knucklehead.</w:t>
+        <w:t xml:space="preserve">If you are a data miner, and you saw this document. Props to you. Just do not spoil everything </w:t>
+      </w:r>
+      <w:proofErr w:type="gramStart"/>
+      <w:r>
+        <w:rPr>
+          <w:i/>
+          <w:iCs/>
+          <w:sz w:val="18"/>
+          <w:szCs w:val="18"/>
+        </w:rPr>
+        <w:t>you</w:t>
+      </w:r>
+      <w:proofErr w:type="gramEnd"/>
+      <w:r>
+        <w:rPr>
+          <w:i/>
+          <w:iCs/>
+          <w:sz w:val="18"/>
+          <w:szCs w:val="18"/>
+        </w:rPr>
+        <w:t xml:space="preserve"> knucklehead.</w:t>
       </w:r>
     </w:p>
     <w:p>
@@ -29,7 +48,6 @@
           <w:bottom w:val="single" w:sz="6" w:space="1" w:color="auto"/>
         </w:pBdr>
         <w:spacing w:line="276" w:lineRule="auto"/>
-        <w:jc w:val="both"/>
         <w:rPr>
           <w:i/>
           <w:iCs/>
@@ -65,7 +83,6 @@
           <w:bottom w:val="single" w:sz="6" w:space="1" w:color="auto"/>
         </w:pBdr>
         <w:spacing w:line="276" w:lineRule="auto"/>
-        <w:jc w:val="both"/>
         <w:rPr>
           <w:sz w:val="18"/>
           <w:szCs w:val="18"/>
@@ -75,7 +92,6 @@
     <w:p>
       <w:pPr>
         <w:spacing w:line="276" w:lineRule="auto"/>
-        <w:jc w:val="both"/>
         <w:rPr>
           <w:sz w:val="18"/>
           <w:szCs w:val="18"/>
@@ -85,7 +101,6 @@
     <w:p>
       <w:pPr>
         <w:spacing w:line="276" w:lineRule="auto"/>
-        <w:jc w:val="both"/>
         <w:rPr>
           <w:sz w:val="18"/>
           <w:szCs w:val="18"/>
@@ -104,7 +119,6 @@
     <w:p>
       <w:pPr>
         <w:spacing w:line="276" w:lineRule="auto"/>
-        <w:jc w:val="both"/>
         <w:rPr>
           <w:b/>
           <w:bCs/>
@@ -135,7 +149,6 @@
       <w:pPr>
         <w:spacing w:line="276" w:lineRule="auto"/>
         <w:ind w:firstLine="720"/>
-        <w:jc w:val="both"/>
         <w:rPr>
           <w:sz w:val="18"/>
           <w:szCs w:val="18"/>
@@ -152,7 +165,6 @@
     <w:p>
       <w:pPr>
         <w:spacing w:line="276" w:lineRule="auto"/>
-        <w:jc w:val="both"/>
         <w:rPr>
           <w:b/>
           <w:bCs/>
@@ -680,7 +692,6 @@
     <w:p>
       <w:pPr>
         <w:spacing w:line="276" w:lineRule="auto"/>
-        <w:jc w:val="both"/>
         <w:rPr>
           <w:sz w:val="18"/>
           <w:szCs w:val="18"/>
@@ -689,13 +700,588 @@
     </w:p>
     <w:p>
       <w:pPr>
+        <w:pBdr>
+          <w:bottom w:val="single" w:sz="6" w:space="1" w:color="auto"/>
+        </w:pBdr>
         <w:spacing w:line="276" w:lineRule="auto"/>
-        <w:jc w:val="both"/>
-        <w:rPr>
-          <w:sz w:val="18"/>
-          <w:szCs w:val="18"/>
-        </w:rPr>
-      </w:pPr>
+        <w:rPr>
+          <w:sz w:val="18"/>
+          <w:szCs w:val="18"/>
+        </w:rPr>
+      </w:pPr>
+    </w:p>
+    <w:p>
+      <w:pPr>
+        <w:pBdr>
+          <w:bottom w:val="single" w:sz="6" w:space="1" w:color="auto"/>
+        </w:pBdr>
+        <w:spacing w:line="276" w:lineRule="auto"/>
+        <w:rPr>
+          <w:sz w:val="18"/>
+          <w:szCs w:val="18"/>
+        </w:rPr>
+      </w:pPr>
+    </w:p>
+    <w:p>
+      <w:pPr>
+        <w:pBdr>
+          <w:bottom w:val="single" w:sz="6" w:space="1" w:color="auto"/>
+        </w:pBdr>
+        <w:spacing w:line="276" w:lineRule="auto"/>
+        <w:rPr>
+          <w:sz w:val="18"/>
+          <w:szCs w:val="18"/>
+        </w:rPr>
+      </w:pPr>
+    </w:p>
+    <w:p>
+      <w:pPr>
+        <w:spacing w:line="276" w:lineRule="auto"/>
+        <w:rPr>
+          <w:b/>
+          <w:bCs/>
+          <w:sz w:val="18"/>
+          <w:szCs w:val="18"/>
+        </w:rPr>
+      </w:pPr>
+      <w:r>
+        <w:rPr>
+          <w:b/>
+          <w:bCs/>
+          <w:sz w:val="18"/>
+          <w:szCs w:val="18"/>
+        </w:rPr>
+        <w:t>Structure and Interaction with Memory Orbs</w:t>
+      </w:r>
+    </w:p>
+    <w:p>
+      <w:pPr>
+        <w:numPr>
+          <w:ilvl w:val="0"/>
+          <w:numId w:val="6"/>
+        </w:numPr>
+        <w:spacing w:line="276" w:lineRule="auto"/>
+        <w:rPr>
+          <w:sz w:val="18"/>
+          <w:szCs w:val="18"/>
+        </w:rPr>
+      </w:pPr>
+      <w:r>
+        <w:rPr>
+          <w:b/>
+          <w:bCs/>
+          <w:sz w:val="18"/>
+          <w:szCs w:val="18"/>
+        </w:rPr>
+        <w:t>Entering a Memory Orb Scene</w:t>
+      </w:r>
+      <w:r>
+        <w:rPr>
+          <w:sz w:val="18"/>
+          <w:szCs w:val="18"/>
+        </w:rPr>
+        <w:t>:</w:t>
+      </w:r>
+    </w:p>
+    <w:p>
+      <w:pPr>
+        <w:numPr>
+          <w:ilvl w:val="1"/>
+          <w:numId w:val="6"/>
+        </w:numPr>
+        <w:spacing w:line="276" w:lineRule="auto"/>
+        <w:rPr>
+          <w:sz w:val="18"/>
+          <w:szCs w:val="18"/>
+        </w:rPr>
+      </w:pPr>
+      <w:r>
+        <w:rPr>
+          <w:sz w:val="18"/>
+          <w:szCs w:val="18"/>
+        </w:rPr>
+        <w:t>Upon interacting with a memory orb, the player is enveloped in a glow and transported into a new space scene that visually reflects the memory. Each scene is distinct, characterized by colors and visuals that represent the underlying emotional tone (e.g., soft hues for happy memories, muted or darker shades for painful ones).</w:t>
+      </w:r>
+      <w:r>
+        <w:rPr>
+          <w:sz w:val="18"/>
+          <w:szCs w:val="18"/>
+        </w:rPr>
+        <w:br/>
+      </w:r>
+      <w:r>
+        <w:rPr>
+          <w:sz w:val="18"/>
+          <w:szCs w:val="18"/>
+        </w:rPr>
+        <w:br/>
+      </w:r>
+    </w:p>
+    <w:p>
+      <w:pPr>
+        <w:numPr>
+          <w:ilvl w:val="0"/>
+          <w:numId w:val="6"/>
+        </w:numPr>
+        <w:spacing w:line="276" w:lineRule="auto"/>
+        <w:rPr>
+          <w:sz w:val="18"/>
+          <w:szCs w:val="18"/>
+        </w:rPr>
+      </w:pPr>
+      <w:r>
+        <w:rPr>
+          <w:b/>
+          <w:bCs/>
+          <w:sz w:val="18"/>
+          <w:szCs w:val="18"/>
+        </w:rPr>
+        <w:t>Memory Fragment Exploration</w:t>
+      </w:r>
+      <w:r>
+        <w:rPr>
+          <w:sz w:val="18"/>
+          <w:szCs w:val="18"/>
+        </w:rPr>
+        <w:t>:</w:t>
+      </w:r>
+    </w:p>
+    <w:p>
+      <w:pPr>
+        <w:numPr>
+          <w:ilvl w:val="1"/>
+          <w:numId w:val="6"/>
+        </w:numPr>
+        <w:spacing w:line="276" w:lineRule="auto"/>
+        <w:rPr>
+          <w:sz w:val="18"/>
+          <w:szCs w:val="18"/>
+        </w:rPr>
+      </w:pPr>
+      <w:r>
+        <w:rPr>
+          <w:sz w:val="18"/>
+          <w:szCs w:val="18"/>
+        </w:rPr>
+        <w:t xml:space="preserve">Within each memory, several </w:t>
+      </w:r>
+      <w:r>
+        <w:rPr>
+          <w:b/>
+          <w:bCs/>
+          <w:sz w:val="18"/>
+          <w:szCs w:val="18"/>
+        </w:rPr>
+        <w:t>fragments</w:t>
+      </w:r>
+      <w:r>
+        <w:rPr>
+          <w:sz w:val="18"/>
+          <w:szCs w:val="18"/>
+        </w:rPr>
+        <w:t xml:space="preserve"> appear scattered around the environment. These fragments are interactable objects, sounds, or symbols associated with specific details of the memory. By interacting with these fragments, players can uncover small details, dialogues, or short cutscenes that give depth to the memory.</w:t>
+      </w:r>
+    </w:p>
+    <w:p>
+      <w:pPr>
+        <w:numPr>
+          <w:ilvl w:val="1"/>
+          <w:numId w:val="6"/>
+        </w:numPr>
+        <w:spacing w:line="276" w:lineRule="auto"/>
+        <w:rPr>
+          <w:sz w:val="18"/>
+          <w:szCs w:val="18"/>
+        </w:rPr>
+      </w:pPr>
+      <w:r>
+        <w:rPr>
+          <w:sz w:val="18"/>
+          <w:szCs w:val="18"/>
+        </w:rPr>
+        <w:t>For example, in a memory about loss, fragments could include a faded photograph, an old journal, or echoes of a loved one's voice.</w:t>
+      </w:r>
+      <w:r>
+        <w:rPr>
+          <w:sz w:val="18"/>
+          <w:szCs w:val="18"/>
+        </w:rPr>
+        <w:br/>
+      </w:r>
+      <w:r>
+        <w:rPr>
+          <w:sz w:val="18"/>
+          <w:szCs w:val="18"/>
+        </w:rPr>
+        <w:br/>
+      </w:r>
+    </w:p>
+    <w:p>
+      <w:pPr>
+        <w:numPr>
+          <w:ilvl w:val="0"/>
+          <w:numId w:val="6"/>
+        </w:numPr>
+        <w:spacing w:line="276" w:lineRule="auto"/>
+        <w:rPr>
+          <w:sz w:val="18"/>
+          <w:szCs w:val="18"/>
+        </w:rPr>
+      </w:pPr>
+      <w:r>
+        <w:rPr>
+          <w:b/>
+          <w:bCs/>
+          <w:sz w:val="18"/>
+          <w:szCs w:val="18"/>
+        </w:rPr>
+        <w:t>Emotional Choices and Interactions</w:t>
+      </w:r>
+      <w:r>
+        <w:rPr>
+          <w:sz w:val="18"/>
+          <w:szCs w:val="18"/>
+        </w:rPr>
+        <w:t>:</w:t>
+      </w:r>
+    </w:p>
+    <w:p>
+      <w:pPr>
+        <w:numPr>
+          <w:ilvl w:val="1"/>
+          <w:numId w:val="6"/>
+        </w:numPr>
+        <w:spacing w:line="276" w:lineRule="auto"/>
+        <w:rPr>
+          <w:sz w:val="18"/>
+          <w:szCs w:val="18"/>
+        </w:rPr>
+      </w:pPr>
+      <w:r>
+        <w:rPr>
+          <w:sz w:val="18"/>
+          <w:szCs w:val="18"/>
+        </w:rPr>
+        <w:t xml:space="preserve">Each memory allows the player to make </w:t>
+      </w:r>
+      <w:r>
+        <w:rPr>
+          <w:b/>
+          <w:bCs/>
+          <w:sz w:val="18"/>
+          <w:szCs w:val="18"/>
+        </w:rPr>
+        <w:t>emotional choices</w:t>
+      </w:r>
+      <w:r>
+        <w:rPr>
+          <w:sz w:val="18"/>
+          <w:szCs w:val="18"/>
+        </w:rPr>
+        <w:t xml:space="preserve"> or take actions that reflect the protagonist’s struggle. These choices subtly influence the protagonist’s mindscape, the state of the memory orb, and, ultimately, the player’s journey back in the main space map.</w:t>
+      </w:r>
+    </w:p>
+    <w:p>
+      <w:pPr>
+        <w:numPr>
+          <w:ilvl w:val="1"/>
+          <w:numId w:val="6"/>
+        </w:numPr>
+        <w:spacing w:line="276" w:lineRule="auto"/>
+        <w:rPr>
+          <w:sz w:val="18"/>
+          <w:szCs w:val="18"/>
+        </w:rPr>
+      </w:pPr>
+      <w:r>
+        <w:rPr>
+          <w:sz w:val="18"/>
+          <w:szCs w:val="18"/>
+        </w:rPr>
+        <w:t>For example, a memory of lost friendship might offer a choice to “forgive” or “hold onto resentment.” These choices affect the orb's glow and the main map’s color shifts, representing the protagonist’s emotional state.</w:t>
+      </w:r>
+      <w:r>
+        <w:rPr>
+          <w:sz w:val="18"/>
+          <w:szCs w:val="18"/>
+        </w:rPr>
+        <w:br/>
+      </w:r>
+      <w:r>
+        <w:rPr>
+          <w:sz w:val="18"/>
+          <w:szCs w:val="18"/>
+        </w:rPr>
+        <w:br/>
+      </w:r>
+    </w:p>
+    <w:p>
+      <w:pPr>
+        <w:numPr>
+          <w:ilvl w:val="0"/>
+          <w:numId w:val="6"/>
+        </w:numPr>
+        <w:spacing w:line="276" w:lineRule="auto"/>
+        <w:rPr>
+          <w:sz w:val="18"/>
+          <w:szCs w:val="18"/>
+        </w:rPr>
+      </w:pPr>
+      <w:r>
+        <w:rPr>
+          <w:b/>
+          <w:bCs/>
+          <w:sz w:val="18"/>
+          <w:szCs w:val="18"/>
+        </w:rPr>
+        <w:t>Subtle Puzzles</w:t>
+      </w:r>
+      <w:r>
+        <w:rPr>
+          <w:sz w:val="18"/>
+          <w:szCs w:val="18"/>
+        </w:rPr>
+        <w:t>:</w:t>
+      </w:r>
+    </w:p>
+    <w:p>
+      <w:pPr>
+        <w:numPr>
+          <w:ilvl w:val="1"/>
+          <w:numId w:val="6"/>
+        </w:numPr>
+        <w:spacing w:line="276" w:lineRule="auto"/>
+        <w:rPr>
+          <w:sz w:val="18"/>
+          <w:szCs w:val="18"/>
+        </w:rPr>
+      </w:pPr>
+      <w:r>
+        <w:rPr>
+          <w:sz w:val="18"/>
+          <w:szCs w:val="18"/>
+        </w:rPr>
+        <w:t xml:space="preserve">Some orbs contain </w:t>
+      </w:r>
+      <w:r>
+        <w:rPr>
+          <w:b/>
+          <w:bCs/>
+          <w:sz w:val="18"/>
+          <w:szCs w:val="18"/>
+        </w:rPr>
+        <w:t>puzzles</w:t>
+      </w:r>
+      <w:r>
+        <w:rPr>
+          <w:sz w:val="18"/>
+          <w:szCs w:val="18"/>
+        </w:rPr>
+        <w:t xml:space="preserve"> that metaphorically represent the protagonist’s challenges or internal conflicts. Solving these puzzles helps “resolve” certain emotions tied to that memory, bringing a sense of closure or deeper understanding.</w:t>
+      </w:r>
+    </w:p>
+    <w:p>
+      <w:pPr>
+        <w:numPr>
+          <w:ilvl w:val="1"/>
+          <w:numId w:val="6"/>
+        </w:numPr>
+        <w:spacing w:line="276" w:lineRule="auto"/>
+        <w:rPr>
+          <w:sz w:val="18"/>
+          <w:szCs w:val="18"/>
+        </w:rPr>
+      </w:pPr>
+      <w:r>
+        <w:rPr>
+          <w:sz w:val="18"/>
+          <w:szCs w:val="18"/>
+        </w:rPr>
+        <w:t>A puzzle might involve piecing together a broken photograph or reconstructing a shattered memento, symbolizing efforts to accept or make peace with past experiences.</w:t>
+      </w:r>
+      <w:r>
+        <w:rPr>
+          <w:sz w:val="18"/>
+          <w:szCs w:val="18"/>
+        </w:rPr>
+        <w:br/>
+      </w:r>
+      <w:r>
+        <w:rPr>
+          <w:sz w:val="18"/>
+          <w:szCs w:val="18"/>
+        </w:rPr>
+        <w:br/>
+      </w:r>
+    </w:p>
+    <w:p>
+      <w:pPr>
+        <w:numPr>
+          <w:ilvl w:val="0"/>
+          <w:numId w:val="6"/>
+        </w:numPr>
+        <w:spacing w:line="276" w:lineRule="auto"/>
+        <w:rPr>
+          <w:sz w:val="18"/>
+          <w:szCs w:val="18"/>
+        </w:rPr>
+      </w:pPr>
+      <w:r>
+        <w:rPr>
+          <w:b/>
+          <w:bCs/>
+          <w:sz w:val="18"/>
+          <w:szCs w:val="18"/>
+        </w:rPr>
+        <w:t>Symbolic Characters and Visuals</w:t>
+      </w:r>
+      <w:r>
+        <w:rPr>
+          <w:sz w:val="18"/>
+          <w:szCs w:val="18"/>
+        </w:rPr>
+        <w:t>:</w:t>
+      </w:r>
+    </w:p>
+    <w:p>
+      <w:pPr>
+        <w:numPr>
+          <w:ilvl w:val="1"/>
+          <w:numId w:val="6"/>
+        </w:numPr>
+        <w:spacing w:line="276" w:lineRule="auto"/>
+        <w:rPr>
+          <w:sz w:val="18"/>
+          <w:szCs w:val="18"/>
+        </w:rPr>
+      </w:pPr>
+      <w:r>
+        <w:rPr>
+          <w:sz w:val="18"/>
+          <w:szCs w:val="18"/>
+        </w:rPr>
+        <w:t xml:space="preserve">Certain memories might introduce </w:t>
+      </w:r>
+      <w:r>
+        <w:rPr>
+          <w:b/>
+          <w:bCs/>
+          <w:sz w:val="18"/>
+          <w:szCs w:val="18"/>
+        </w:rPr>
+        <w:t>symbolic characters</w:t>
+      </w:r>
+      <w:r>
+        <w:rPr>
+          <w:sz w:val="18"/>
+          <w:szCs w:val="18"/>
+        </w:rPr>
+        <w:t xml:space="preserve"> who represent parts of the protagonist’s psyche or important people in their life, appearing as spectral figures or ethereal forms. These figures interact with the protagonist in meaningful ways, helping evoke emotions and guide them through the memory’s themes.</w:t>
+      </w:r>
+    </w:p>
+    <w:p>
+      <w:pPr>
+        <w:numPr>
+          <w:ilvl w:val="1"/>
+          <w:numId w:val="6"/>
+        </w:numPr>
+        <w:spacing w:line="276" w:lineRule="auto"/>
+        <w:rPr>
+          <w:sz w:val="18"/>
+          <w:szCs w:val="18"/>
+        </w:rPr>
+      </w:pPr>
+      <w:r>
+        <w:rPr>
+          <w:sz w:val="18"/>
+          <w:szCs w:val="18"/>
+        </w:rPr>
+        <w:lastRenderedPageBreak/>
+        <w:t>For example, a faint figure of a mentor might guide the protagonist in a memory of achievement, while a shadowy form could appear in memories of self-doubt.</w:t>
+      </w:r>
+      <w:r>
+        <w:rPr>
+          <w:sz w:val="18"/>
+          <w:szCs w:val="18"/>
+        </w:rPr>
+        <w:br/>
+      </w:r>
+      <w:r>
+        <w:rPr>
+          <w:sz w:val="18"/>
+          <w:szCs w:val="18"/>
+        </w:rPr>
+        <w:br/>
+      </w:r>
+    </w:p>
+    <w:p>
+      <w:pPr>
+        <w:numPr>
+          <w:ilvl w:val="0"/>
+          <w:numId w:val="6"/>
+        </w:numPr>
+        <w:spacing w:line="276" w:lineRule="auto"/>
+        <w:rPr>
+          <w:sz w:val="18"/>
+          <w:szCs w:val="18"/>
+        </w:rPr>
+      </w:pPr>
+      <w:r>
+        <w:rPr>
+          <w:b/>
+          <w:bCs/>
+          <w:sz w:val="18"/>
+          <w:szCs w:val="18"/>
+        </w:rPr>
+        <w:t>Concluding Each Memory Orb</w:t>
+      </w:r>
+      <w:r>
+        <w:rPr>
+          <w:sz w:val="18"/>
+          <w:szCs w:val="18"/>
+        </w:rPr>
+        <w:t>:</w:t>
+      </w:r>
+    </w:p>
+    <w:p>
+      <w:pPr>
+        <w:numPr>
+          <w:ilvl w:val="1"/>
+          <w:numId w:val="6"/>
+        </w:numPr>
+        <w:spacing w:line="276" w:lineRule="auto"/>
+        <w:rPr>
+          <w:sz w:val="18"/>
+          <w:szCs w:val="18"/>
+        </w:rPr>
+      </w:pPr>
+      <w:r>
+        <w:rPr>
+          <w:sz w:val="18"/>
+          <w:szCs w:val="18"/>
+        </w:rPr>
+        <w:t>As each memory concludes, the scene fades back to the main map. The orb’s color and glow change, reflecting the player’s choices and interactions, serving as a reminder of the protagonist’s gradual growth and acceptance.</w:t>
+      </w:r>
+    </w:p>
+    <w:p>
+      <w:pPr>
+        <w:numPr>
+          <w:ilvl w:val="1"/>
+          <w:numId w:val="6"/>
+        </w:numPr>
+        <w:spacing w:line="276" w:lineRule="auto"/>
+        <w:rPr>
+          <w:sz w:val="18"/>
+          <w:szCs w:val="18"/>
+        </w:rPr>
+      </w:pPr>
+      <w:r>
+        <w:rPr>
+          <w:sz w:val="18"/>
+          <w:szCs w:val="18"/>
+        </w:rPr>
+        <w:t>The main space map also subtly shifts, showing the combined impact of each memory orb and choices made within, building an overarching atmosphere that reflects the protagonist’s inner journey.</w:t>
+      </w:r>
     </w:p>
     <w:sectPr>
       <w:pgSz w:w="12240" w:h="15840"/>
@@ -1253,6 +1839,123 @@
       </w:rPr>
     </w:lvl>
   </w:abstractNum>
+  <w:abstractNum w:abstractNumId="5" w15:restartNumberingAfterBreak="0">
+    <w:nsid w:val="660641DD"/>
+    <w:multiLevelType w:val="multilevel"/>
+    <w:tmpl w:val="1750D056"/>
+    <w:lvl w:ilvl="0">
+      <w:start w:val="1"/>
+      <w:numFmt w:val="decimal"/>
+      <w:lvlText w:val="%1."/>
+      <w:lvlJc w:val="left"/>
+      <w:pPr>
+        <w:tabs>
+          <w:tab w:val="num" w:pos="720"/>
+        </w:tabs>
+        <w:ind w:left="720" w:hanging="360"/>
+      </w:pPr>
+    </w:lvl>
+    <w:lvl w:ilvl="1">
+      <w:start w:val="1"/>
+      <w:numFmt w:val="bullet"/>
+      <w:lvlText w:val="o"/>
+      <w:lvlJc w:val="left"/>
+      <w:pPr>
+        <w:tabs>
+          <w:tab w:val="num" w:pos="1440"/>
+        </w:tabs>
+        <w:ind w:left="1440" w:hanging="360"/>
+      </w:pPr>
+      <w:rPr>
+        <w:rFonts w:ascii="Courier New" w:hAnsi="Courier New" w:hint="default"/>
+        <w:sz w:val="20"/>
+      </w:rPr>
+    </w:lvl>
+    <w:lvl w:ilvl="2" w:tentative="1">
+      <w:start w:val="1"/>
+      <w:numFmt w:val="decimal"/>
+      <w:lvlText w:val="%3."/>
+      <w:lvlJc w:val="left"/>
+      <w:pPr>
+        <w:tabs>
+          <w:tab w:val="num" w:pos="2160"/>
+        </w:tabs>
+        <w:ind w:left="2160" w:hanging="360"/>
+      </w:pPr>
+    </w:lvl>
+    <w:lvl w:ilvl="3" w:tentative="1">
+      <w:start w:val="1"/>
+      <w:numFmt w:val="decimal"/>
+      <w:lvlText w:val="%4."/>
+      <w:lvlJc w:val="left"/>
+      <w:pPr>
+        <w:tabs>
+          <w:tab w:val="num" w:pos="2880"/>
+        </w:tabs>
+        <w:ind w:left="2880" w:hanging="360"/>
+      </w:pPr>
+    </w:lvl>
+    <w:lvl w:ilvl="4" w:tentative="1">
+      <w:start w:val="1"/>
+      <w:numFmt w:val="decimal"/>
+      <w:lvlText w:val="%5."/>
+      <w:lvlJc w:val="left"/>
+      <w:pPr>
+        <w:tabs>
+          <w:tab w:val="num" w:pos="3600"/>
+        </w:tabs>
+        <w:ind w:left="3600" w:hanging="360"/>
+      </w:pPr>
+    </w:lvl>
+    <w:lvl w:ilvl="5" w:tentative="1">
+      <w:start w:val="1"/>
+      <w:numFmt w:val="decimal"/>
+      <w:lvlText w:val="%6."/>
+      <w:lvlJc w:val="left"/>
+      <w:pPr>
+        <w:tabs>
+          <w:tab w:val="num" w:pos="4320"/>
+        </w:tabs>
+        <w:ind w:left="4320" w:hanging="360"/>
+      </w:pPr>
+    </w:lvl>
+    <w:lvl w:ilvl="6" w:tentative="1">
+      <w:start w:val="1"/>
+      <w:numFmt w:val="decimal"/>
+      <w:lvlText w:val="%7."/>
+      <w:lvlJc w:val="left"/>
+      <w:pPr>
+        <w:tabs>
+          <w:tab w:val="num" w:pos="5040"/>
+        </w:tabs>
+        <w:ind w:left="5040" w:hanging="360"/>
+      </w:pPr>
+    </w:lvl>
+    <w:lvl w:ilvl="7" w:tentative="1">
+      <w:start w:val="1"/>
+      <w:numFmt w:val="decimal"/>
+      <w:lvlText w:val="%8."/>
+      <w:lvlJc w:val="left"/>
+      <w:pPr>
+        <w:tabs>
+          <w:tab w:val="num" w:pos="5760"/>
+        </w:tabs>
+        <w:ind w:left="5760" w:hanging="360"/>
+      </w:pPr>
+    </w:lvl>
+    <w:lvl w:ilvl="8" w:tentative="1">
+      <w:start w:val="1"/>
+      <w:numFmt w:val="decimal"/>
+      <w:lvlText w:val="%9."/>
+      <w:lvlJc w:val="left"/>
+      <w:pPr>
+        <w:tabs>
+          <w:tab w:val="num" w:pos="6480"/>
+        </w:tabs>
+        <w:ind w:left="6480" w:hanging="360"/>
+      </w:pPr>
+    </w:lvl>
+  </w:abstractNum>
   <w:num w:numId="1" w16cid:durableId="1929121684">
     <w:abstractNumId w:val="3"/>
   </w:num>
@@ -1267,6 +1970,9 @@
   </w:num>
   <w:num w:numId="5" w16cid:durableId="448478079">
     <w:abstractNumId w:val="2"/>
+  </w:num>
+  <w:num w:numId="6" w16cid:durableId="2008170584">
+    <w:abstractNumId w:val="5"/>
   </w:num>
 </w:numbering>
 </file>
@@ -1671,7 +2377,7 @@
   <w:style w:type="paragraph" w:default="1" w:styleId="Normal">
     <w:name w:val="Normal"/>
     <w:qFormat/>
-    <w:rsid w:val="0099520F"/>
+    <w:rsid w:val="009422B0"/>
   </w:style>
   <w:style w:type="paragraph" w:styleId="Heading1">
     <w:name w:val="heading 1"/>
@@ -1875,7 +2581,6 @@
   <w:style w:type="character" w:default="1" w:styleId="DefaultParagraphFont">
     <w:name w:val="Default Paragraph Font"/>
     <w:uiPriority w:val="1"/>
-    <w:semiHidden/>
     <w:unhideWhenUsed/>
   </w:style>
   <w:style w:type="table" w:default="1" w:styleId="TableNormal">

</xml_diff>

<commit_message>
111824 | Part two of Cutscene
</commit_message>
<xml_diff>
--- a/assets/external/dev/lore.docx
+++ b/assets/external/dev/lore.docx
@@ -12,6 +12,7 @@
           <w:szCs w:val="18"/>
         </w:rPr>
       </w:pPr>
+      <w:bookmarkStart w:id="0" w:name="_Hlk182686124"/>
       <w:r>
         <w:rPr>
           <w:i/>
@@ -102,6 +103,8 @@
       <w:pPr>
         <w:spacing w:line="276" w:lineRule="auto"/>
         <w:rPr>
+          <w:b/>
+          <w:bCs/>
           <w:sz w:val="18"/>
           <w:szCs w:val="18"/>
         </w:rPr>
@@ -133,8 +136,17 @@
           <w:sz w:val="18"/>
           <w:szCs w:val="18"/>
         </w:rPr>
-        <w:t>1. Mindscape Environment</w:t>
-      </w:r>
+        <w:t>Arc 1 | Shattered Skylight</w:t>
+      </w:r>
+    </w:p>
+    <w:p>
+      <w:pPr>
+        <w:spacing w:line="276" w:lineRule="auto"/>
+        <w:rPr>
+          <w:sz w:val="18"/>
+          <w:szCs w:val="18"/>
+        </w:rPr>
+      </w:pPr>
       <w:r>
         <w:rPr>
           <w:b/>
@@ -143,560 +155,1478 @@
           <w:szCs w:val="18"/>
         </w:rPr>
         <w:tab/>
-      </w:r>
-    </w:p>
-    <w:p>
-      <w:pPr>
-        <w:spacing w:line="276" w:lineRule="auto"/>
-        <w:ind w:firstLine="720"/>
-        <w:rPr>
-          <w:sz w:val="18"/>
-          <w:szCs w:val="18"/>
-        </w:rPr>
-      </w:pPr>
-      <w:r>
-        <w:rPr>
-          <w:sz w:val="18"/>
-          <w:szCs w:val="18"/>
-        </w:rPr>
-        <w:t>The game is set in a visually dynamic mindscape, represented through multiple layers of gas and stars that reflect the protagonist Lila's emotional state. The map comprises four distinct layers, each serving a specific purpose in conveying the narrative and atmosphere.</w:t>
-      </w:r>
-    </w:p>
-    <w:p>
-      <w:pPr>
-        <w:spacing w:line="276" w:lineRule="auto"/>
-        <w:rPr>
-          <w:b/>
-          <w:bCs/>
-          <w:sz w:val="18"/>
-          <w:szCs w:val="18"/>
-        </w:rPr>
-      </w:pPr>
-      <w:r>
-        <w:rPr>
-          <w:b/>
-          <w:bCs/>
-          <w:sz w:val="18"/>
-          <w:szCs w:val="18"/>
-        </w:rPr>
-        <w:t>Layer Overview</w:t>
-      </w:r>
-    </w:p>
-    <w:tbl>
-      <w:tblPr>
-        <w:tblW w:w="0" w:type="auto"/>
-        <w:tblCellSpacing w:w="15" w:type="dxa"/>
-        <w:tblCellMar>
-          <w:top w:w="173" w:type="dxa"/>
-          <w:left w:w="173" w:type="dxa"/>
-          <w:bottom w:w="173" w:type="dxa"/>
-          <w:right w:w="173" w:type="dxa"/>
-        </w:tblCellMar>
-        <w:tblLook w:val="04A0" w:firstRow="1" w:lastRow="0" w:firstColumn="1" w:lastColumn="0" w:noHBand="0" w:noVBand="1"/>
-      </w:tblPr>
-      <w:tblGrid>
-        <w:gridCol w:w="1772"/>
-        <w:gridCol w:w="4465"/>
-        <w:gridCol w:w="3123"/>
-      </w:tblGrid>
-      <w:tr>
-        <w:trPr>
-          <w:trHeight w:val="445"/>
-          <w:tblHeader/>
-          <w:tblCellSpacing w:w="15" w:type="dxa"/>
-        </w:trPr>
-        <w:tc>
-          <w:tcPr>
-            <w:tcW w:w="0" w:type="auto"/>
-            <w:vAlign w:val="center"/>
-            <w:hideMark/>
-          </w:tcPr>
-          <w:p>
-            <w:pPr>
-              <w:spacing w:line="276" w:lineRule="auto"/>
-              <w:rPr>
-                <w:b/>
-                <w:bCs/>
-                <w:sz w:val="18"/>
-                <w:szCs w:val="18"/>
-              </w:rPr>
-            </w:pPr>
-            <w:r>
-              <w:rPr>
-                <w:b/>
-                <w:bCs/>
-                <w:sz w:val="18"/>
-                <w:szCs w:val="18"/>
-              </w:rPr>
-              <w:t>Layer</w:t>
-            </w:r>
-          </w:p>
-        </w:tc>
-        <w:tc>
-          <w:tcPr>
-            <w:tcW w:w="0" w:type="auto"/>
-            <w:vAlign w:val="center"/>
-            <w:hideMark/>
-          </w:tcPr>
-          <w:p>
-            <w:pPr>
-              <w:spacing w:line="276" w:lineRule="auto"/>
-              <w:rPr>
-                <w:b/>
-                <w:bCs/>
-                <w:sz w:val="18"/>
-                <w:szCs w:val="18"/>
-              </w:rPr>
-            </w:pPr>
-            <w:r>
-              <w:rPr>
-                <w:b/>
-                <w:bCs/>
-                <w:sz w:val="18"/>
-                <w:szCs w:val="18"/>
-              </w:rPr>
-              <w:t>Description</w:t>
-            </w:r>
-          </w:p>
-        </w:tc>
-        <w:tc>
-          <w:tcPr>
-            <w:tcW w:w="0" w:type="auto"/>
-            <w:vAlign w:val="center"/>
-            <w:hideMark/>
-          </w:tcPr>
-          <w:p>
-            <w:pPr>
-              <w:spacing w:line="276" w:lineRule="auto"/>
-              <w:rPr>
-                <w:b/>
-                <w:bCs/>
-                <w:sz w:val="18"/>
-                <w:szCs w:val="18"/>
-              </w:rPr>
-            </w:pPr>
-            <w:r>
-              <w:rPr>
-                <w:b/>
-                <w:bCs/>
-                <w:sz w:val="18"/>
-                <w:szCs w:val="18"/>
-              </w:rPr>
-              <w:t>Emotional Representation</w:t>
-            </w:r>
-          </w:p>
-        </w:tc>
-      </w:tr>
-      <w:tr>
-        <w:trPr>
-          <w:trHeight w:val="1549"/>
-          <w:tblCellSpacing w:w="15" w:type="dxa"/>
-        </w:trPr>
-        <w:tc>
-          <w:tcPr>
-            <w:tcW w:w="0" w:type="auto"/>
-            <w:vAlign w:val="center"/>
-            <w:hideMark/>
-          </w:tcPr>
-          <w:p>
-            <w:pPr>
-              <w:spacing w:line="276" w:lineRule="auto"/>
-              <w:rPr>
-                <w:sz w:val="18"/>
-                <w:szCs w:val="18"/>
-              </w:rPr>
-            </w:pPr>
-            <w:r>
-              <w:rPr>
-                <w:b/>
-                <w:bCs/>
-                <w:sz w:val="18"/>
-                <w:szCs w:val="18"/>
-              </w:rPr>
-              <w:t>Layer 1: Primary Gas Perlin Noise</w:t>
-            </w:r>
-          </w:p>
-        </w:tc>
-        <w:tc>
-          <w:tcPr>
-            <w:tcW w:w="0" w:type="auto"/>
-            <w:vAlign w:val="center"/>
-            <w:hideMark/>
-          </w:tcPr>
-          <w:p>
-            <w:pPr>
-              <w:spacing w:line="276" w:lineRule="auto"/>
-              <w:rPr>
-                <w:sz w:val="18"/>
-                <w:szCs w:val="18"/>
-              </w:rPr>
-            </w:pPr>
-            <w:r>
-              <w:rPr>
-                <w:sz w:val="18"/>
-                <w:szCs w:val="18"/>
-              </w:rPr>
-              <w:t xml:space="preserve">This layer serves as the foundation of the mindscape, representing </w:t>
-            </w:r>
-            <w:r>
-              <w:rPr>
-                <w:sz w:val="18"/>
-                <w:szCs w:val="18"/>
-              </w:rPr>
-              <w:t xml:space="preserve">the </w:t>
-            </w:r>
-            <w:r>
-              <w:rPr>
-                <w:sz w:val="18"/>
-                <w:szCs w:val="18"/>
-              </w:rPr>
-              <w:t xml:space="preserve">core emotions. It is modified through player interactions, reflecting </w:t>
-            </w:r>
-            <w:r>
-              <w:rPr>
-                <w:sz w:val="18"/>
-                <w:szCs w:val="18"/>
-              </w:rPr>
-              <w:t>the</w:t>
-            </w:r>
-            <w:r>
-              <w:rPr>
-                <w:sz w:val="18"/>
-                <w:szCs w:val="18"/>
-              </w:rPr>
-              <w:t xml:space="preserve"> overall mood throughout the game.</w:t>
-            </w:r>
-          </w:p>
-        </w:tc>
-        <w:tc>
-          <w:tcPr>
-            <w:tcW w:w="0" w:type="auto"/>
-            <w:vAlign w:val="center"/>
-            <w:hideMark/>
-          </w:tcPr>
-          <w:p>
-            <w:pPr>
-              <w:spacing w:line="276" w:lineRule="auto"/>
-              <w:rPr>
-                <w:sz w:val="18"/>
-                <w:szCs w:val="18"/>
-              </w:rPr>
-            </w:pPr>
-            <w:r>
-              <w:rPr>
-                <w:sz w:val="18"/>
-                <w:szCs w:val="18"/>
-              </w:rPr>
-              <w:t xml:space="preserve">- Soft, cool colors (e.g., blues or greens) signify detachment or numbness. </w:t>
-            </w:r>
-            <w:r>
-              <w:rPr>
-                <w:sz w:val="18"/>
-                <w:szCs w:val="18"/>
-              </w:rPr>
-              <w:br/>
-              <w:t>- Warm hues (e.g., purples or pinks) indicate growing self-awareness and moments of peace.</w:t>
-            </w:r>
-          </w:p>
-        </w:tc>
-      </w:tr>
-      <w:tr>
-        <w:trPr>
-          <w:trHeight w:val="847"/>
-          <w:tblCellSpacing w:w="15" w:type="dxa"/>
-        </w:trPr>
-        <w:tc>
-          <w:tcPr>
-            <w:tcW w:w="0" w:type="auto"/>
-            <w:vAlign w:val="center"/>
-            <w:hideMark/>
-          </w:tcPr>
-          <w:p>
-            <w:pPr>
-              <w:spacing w:line="276" w:lineRule="auto"/>
-              <w:rPr>
-                <w:sz w:val="18"/>
-                <w:szCs w:val="18"/>
-              </w:rPr>
-            </w:pPr>
-            <w:r>
-              <w:rPr>
-                <w:b/>
-                <w:bCs/>
-                <w:sz w:val="18"/>
-                <w:szCs w:val="18"/>
-              </w:rPr>
-              <w:t>Layer 2: Secondary Gas Perlin Noise</w:t>
-            </w:r>
-          </w:p>
-        </w:tc>
-        <w:tc>
-          <w:tcPr>
-            <w:tcW w:w="0" w:type="auto"/>
-            <w:vAlign w:val="center"/>
-            <w:hideMark/>
-          </w:tcPr>
-          <w:p>
-            <w:pPr>
-              <w:spacing w:line="276" w:lineRule="auto"/>
-              <w:rPr>
-                <w:sz w:val="18"/>
-                <w:szCs w:val="18"/>
-              </w:rPr>
-            </w:pPr>
-            <w:r>
-              <w:rPr>
-                <w:sz w:val="18"/>
-                <w:szCs w:val="18"/>
-              </w:rPr>
-              <w:t xml:space="preserve">This layer visually represents </w:t>
-            </w:r>
-            <w:r>
-              <w:rPr>
-                <w:sz w:val="18"/>
-                <w:szCs w:val="18"/>
-              </w:rPr>
-              <w:t>the</w:t>
-            </w:r>
-            <w:r>
-              <w:rPr>
-                <w:sz w:val="18"/>
-                <w:szCs w:val="18"/>
-              </w:rPr>
-              <w:t xml:space="preserve"> current emotional phase, reacting to the memories she interacts with.</w:t>
-            </w:r>
-          </w:p>
-        </w:tc>
-        <w:tc>
-          <w:tcPr>
-            <w:tcW w:w="0" w:type="auto"/>
-            <w:vAlign w:val="center"/>
-            <w:hideMark/>
-          </w:tcPr>
-          <w:p>
-            <w:pPr>
-              <w:spacing w:line="276" w:lineRule="auto"/>
-              <w:rPr>
-                <w:sz w:val="18"/>
-                <w:szCs w:val="18"/>
-              </w:rPr>
-            </w:pPr>
-            <w:r>
-              <w:rPr>
-                <w:sz w:val="18"/>
-                <w:szCs w:val="18"/>
-              </w:rPr>
-              <w:t xml:space="preserve">- Light, warm colors (e.g., pastel yellows or oranges) represent joy. </w:t>
-            </w:r>
-            <w:r>
-              <w:rPr>
-                <w:sz w:val="18"/>
-                <w:szCs w:val="18"/>
-              </w:rPr>
-              <w:br/>
-              <w:t>- Darker tones (e.g., desaturated blues or violets) signify sorrow.</w:t>
-            </w:r>
-          </w:p>
-        </w:tc>
-      </w:tr>
-      <w:tr>
-        <w:trPr>
-          <w:tblCellSpacing w:w="15" w:type="dxa"/>
-        </w:trPr>
-        <w:tc>
-          <w:tcPr>
-            <w:tcW w:w="0" w:type="auto"/>
-            <w:vAlign w:val="center"/>
-            <w:hideMark/>
-          </w:tcPr>
-          <w:p>
-            <w:pPr>
-              <w:spacing w:line="276" w:lineRule="auto"/>
-              <w:rPr>
-                <w:sz w:val="18"/>
-                <w:szCs w:val="18"/>
-              </w:rPr>
-            </w:pPr>
-            <w:r>
-              <w:rPr>
-                <w:b/>
-                <w:bCs/>
-                <w:sz w:val="18"/>
-                <w:szCs w:val="18"/>
-              </w:rPr>
-              <w:t>Layer 3: Tertiary Gas Perlin Noise</w:t>
-            </w:r>
-          </w:p>
-        </w:tc>
-        <w:tc>
-          <w:tcPr>
-            <w:tcW w:w="0" w:type="auto"/>
-            <w:vAlign w:val="center"/>
-            <w:hideMark/>
-          </w:tcPr>
-          <w:p>
-            <w:pPr>
-              <w:spacing w:line="276" w:lineRule="auto"/>
-              <w:rPr>
-                <w:sz w:val="18"/>
-                <w:szCs w:val="18"/>
-              </w:rPr>
-            </w:pPr>
-            <w:r>
-              <w:rPr>
-                <w:sz w:val="18"/>
-                <w:szCs w:val="18"/>
-              </w:rPr>
-              <w:t xml:space="preserve">This layer embodies </w:t>
-            </w:r>
-            <w:r>
-              <w:rPr>
-                <w:sz w:val="18"/>
-                <w:szCs w:val="18"/>
-              </w:rPr>
-              <w:t>the</w:t>
-            </w:r>
-            <w:r>
-              <w:rPr>
-                <w:sz w:val="18"/>
-                <w:szCs w:val="18"/>
-              </w:rPr>
-              <w:t xml:space="preserve"> underlying struggles, including self-doubt and despair. Its color density changes as the player navigates the mindscape.</w:t>
-            </w:r>
-          </w:p>
-        </w:tc>
-        <w:tc>
-          <w:tcPr>
-            <w:tcW w:w="0" w:type="auto"/>
-            <w:vAlign w:val="center"/>
-            <w:hideMark/>
-          </w:tcPr>
-          <w:p>
-            <w:pPr>
-              <w:spacing w:line="276" w:lineRule="auto"/>
-              <w:rPr>
-                <w:sz w:val="18"/>
-                <w:szCs w:val="18"/>
-              </w:rPr>
-            </w:pPr>
-            <w:r>
-              <w:rPr>
-                <w:sz w:val="18"/>
-                <w:szCs w:val="18"/>
-              </w:rPr>
-              <w:t xml:space="preserve">- Dark colors (e.g., deep purples or muted grays) symbolize the shadow of despair. </w:t>
-            </w:r>
-            <w:r>
-              <w:rPr>
-                <w:sz w:val="18"/>
-                <w:szCs w:val="18"/>
-              </w:rPr>
-              <w:br/>
-              <w:t>- Lighter shades indicate moments of clarity and hope.</w:t>
-            </w:r>
-          </w:p>
-        </w:tc>
-      </w:tr>
-      <w:tr>
-        <w:trPr>
-          <w:trHeight w:val="892"/>
-          <w:tblCellSpacing w:w="15" w:type="dxa"/>
-        </w:trPr>
-        <w:tc>
-          <w:tcPr>
-            <w:tcW w:w="0" w:type="auto"/>
-            <w:vAlign w:val="center"/>
-            <w:hideMark/>
-          </w:tcPr>
-          <w:p>
-            <w:pPr>
-              <w:spacing w:line="276" w:lineRule="auto"/>
-              <w:rPr>
-                <w:sz w:val="18"/>
-                <w:szCs w:val="18"/>
-              </w:rPr>
-            </w:pPr>
-            <w:r>
-              <w:rPr>
-                <w:b/>
-                <w:bCs/>
-                <w:sz w:val="18"/>
-                <w:szCs w:val="18"/>
-              </w:rPr>
-              <w:t>Layer 4: Stars</w:t>
-            </w:r>
-          </w:p>
-        </w:tc>
-        <w:tc>
-          <w:tcPr>
-            <w:tcW w:w="0" w:type="auto"/>
-            <w:vAlign w:val="center"/>
-            <w:hideMark/>
-          </w:tcPr>
-          <w:p>
-            <w:pPr>
-              <w:spacing w:line="276" w:lineRule="auto"/>
-              <w:rPr>
-                <w:sz w:val="18"/>
-                <w:szCs w:val="18"/>
-              </w:rPr>
-            </w:pPr>
-            <w:r>
-              <w:rPr>
-                <w:sz w:val="18"/>
-                <w:szCs w:val="18"/>
-              </w:rPr>
-              <w:t xml:space="preserve">A non-interactive background layer featuring distant stars, symbolizing memories that are yet to be confronted. This layer creates depth and a sense of vastness in </w:t>
-            </w:r>
-            <w:r>
-              <w:rPr>
-                <w:sz w:val="18"/>
-                <w:szCs w:val="18"/>
-              </w:rPr>
-              <w:t>the</w:t>
-            </w:r>
-            <w:r>
-              <w:rPr>
-                <w:sz w:val="18"/>
-                <w:szCs w:val="18"/>
-              </w:rPr>
-              <w:t xml:space="preserve"> mindscape.</w:t>
-            </w:r>
-          </w:p>
-        </w:tc>
-        <w:tc>
-          <w:tcPr>
-            <w:tcW w:w="0" w:type="auto"/>
-            <w:vAlign w:val="center"/>
-            <w:hideMark/>
-          </w:tcPr>
-          <w:p>
-            <w:pPr>
-              <w:spacing w:line="276" w:lineRule="auto"/>
-              <w:rPr>
-                <w:sz w:val="18"/>
-                <w:szCs w:val="18"/>
-              </w:rPr>
-            </w:pPr>
-            <w:r>
-              <w:rPr>
-                <w:sz w:val="18"/>
-                <w:szCs w:val="18"/>
-              </w:rPr>
-              <w:t>- Constantly present, the stars represent Lila’s life story and the complexity of her experiences.</w:t>
-            </w:r>
-          </w:p>
-        </w:tc>
-      </w:tr>
-    </w:tbl>
-    <w:p>
-      <w:pPr>
-        <w:spacing w:line="276" w:lineRule="auto"/>
-        <w:rPr>
-          <w:sz w:val="18"/>
-          <w:szCs w:val="18"/>
-        </w:rPr>
-      </w:pPr>
+        <w:t xml:space="preserve">Chapter 1 | </w:t>
+      </w:r>
+      <w:r>
+        <w:rPr>
+          <w:b/>
+          <w:bCs/>
+          <w:sz w:val="18"/>
+          <w:szCs w:val="18"/>
+        </w:rPr>
+        <w:t>The Moment of Isolation</w:t>
+      </w:r>
+      <w:r>
+        <w:rPr>
+          <w:b/>
+          <w:bCs/>
+          <w:sz w:val="18"/>
+          <w:szCs w:val="18"/>
+        </w:rPr>
+        <w:tab/>
+      </w:r>
+      <w:r>
+        <w:rPr>
+          <w:sz w:val="18"/>
+          <w:szCs w:val="18"/>
+        </w:rPr>
+        <w:tab/>
+      </w:r>
+    </w:p>
+    <w:bookmarkEnd w:id="0"/>
+    <w:p>
+      <w:pPr>
+        <w:spacing w:line="276" w:lineRule="auto"/>
+        <w:rPr>
+          <w:sz w:val="18"/>
+          <w:szCs w:val="18"/>
+        </w:rPr>
+      </w:pPr>
+      <w:r>
+        <w:rPr>
+          <w:sz w:val="18"/>
+          <w:szCs w:val="18"/>
+        </w:rPr>
+        <w:t>1. Building Ledge Scene (Protagonist on the edge, internal conflict)</w:t>
+      </w:r>
+    </w:p>
+    <w:p>
+      <w:pPr>
+        <w:spacing w:line="276" w:lineRule="auto"/>
+        <w:ind w:left="720"/>
+        <w:rPr>
+          <w:sz w:val="18"/>
+          <w:szCs w:val="18"/>
+        </w:rPr>
+      </w:pPr>
+      <w:r>
+        <w:rPr>
+          <w:b/>
+          <w:bCs/>
+          <w:sz w:val="18"/>
+          <w:szCs w:val="18"/>
+        </w:rPr>
+        <w:t>[Visuals]</w:t>
+      </w:r>
+      <w:r>
+        <w:rPr>
+          <w:b/>
+          <w:bCs/>
+          <w:sz w:val="18"/>
+          <w:szCs w:val="18"/>
+        </w:rPr>
+        <w:br/>
+      </w:r>
+      <w:r>
+        <w:rPr>
+          <w:sz w:val="18"/>
+          <w:szCs w:val="18"/>
+        </w:rPr>
+        <w:t>The protagonist stands on the ledge of a tall building. A distant city stretches out below, bathed in faint, cold moonlight. The night is quiet, with only the sound of wind howling past the protagonist.</w:t>
+      </w:r>
+    </w:p>
+    <w:p>
+      <w:pPr>
+        <w:spacing w:line="276" w:lineRule="auto"/>
+        <w:ind w:left="720"/>
+        <w:rPr>
+          <w:sz w:val="18"/>
+          <w:szCs w:val="18"/>
+        </w:rPr>
+      </w:pPr>
+      <w:r>
+        <w:rPr>
+          <w:sz w:val="18"/>
+          <w:szCs w:val="18"/>
+        </w:rPr>
+        <w:t>Soft, cold moonlight illuminates the protagonist, casting a long shadow. A subtle, warm glow can be seen behind them, suggesting an internal warmth amidst the cold environment.</w:t>
+      </w:r>
+      <w:r>
+        <w:rPr>
+          <w:sz w:val="18"/>
+          <w:szCs w:val="18"/>
+        </w:rPr>
+        <w:br/>
+      </w:r>
+    </w:p>
+    <w:p>
+      <w:pPr>
+        <w:spacing w:line="276" w:lineRule="auto"/>
+        <w:ind w:left="720"/>
+        <w:rPr>
+          <w:sz w:val="18"/>
+          <w:szCs w:val="18"/>
+        </w:rPr>
+      </w:pPr>
+      <w:r>
+        <w:rPr>
+          <w:b/>
+          <w:bCs/>
+          <w:sz w:val="18"/>
+          <w:szCs w:val="18"/>
+        </w:rPr>
+        <w:t>[Audio]</w:t>
+      </w:r>
+      <w:r>
+        <w:rPr>
+          <w:b/>
+          <w:bCs/>
+          <w:sz w:val="18"/>
+          <w:szCs w:val="18"/>
+        </w:rPr>
+        <w:br/>
+      </w:r>
+      <w:r>
+        <w:rPr>
+          <w:sz w:val="18"/>
+          <w:szCs w:val="18"/>
+        </w:rPr>
+        <w:t xml:space="preserve">Wind howling, soft rustling of the protagonist’s </w:t>
+      </w:r>
+      <w:proofErr w:type="spellStart"/>
+      <w:r>
+        <w:rPr>
+          <w:sz w:val="18"/>
+          <w:szCs w:val="18"/>
+        </w:rPr>
+        <w:t>clothing.</w:t>
+      </w:r>
+      <w:proofErr w:type="spellEnd"/>
+    </w:p>
+    <w:p>
+      <w:pPr>
+        <w:spacing w:line="276" w:lineRule="auto"/>
+        <w:ind w:firstLine="720"/>
+        <w:rPr>
+          <w:sz w:val="18"/>
+          <w:szCs w:val="18"/>
+        </w:rPr>
+      </w:pPr>
+      <w:proofErr w:type="spellStart"/>
+      <w:r>
+        <w:rPr>
+          <w:sz w:val="18"/>
+          <w:szCs w:val="18"/>
+        </w:rPr>
+        <w:t>Light</w:t>
+      </w:r>
+      <w:proofErr w:type="spellEnd"/>
+      <w:r>
+        <w:rPr>
+          <w:sz w:val="18"/>
+          <w:szCs w:val="18"/>
+        </w:rPr>
+        <w:t xml:space="preserve"> heartbeat sound in the background, faint and slow.</w:t>
+      </w:r>
+      <w:r>
+        <w:rPr>
+          <w:sz w:val="18"/>
+          <w:szCs w:val="18"/>
+        </w:rPr>
+        <w:br/>
+      </w:r>
+    </w:p>
+    <w:p>
+      <w:pPr>
+        <w:spacing w:line="276" w:lineRule="auto"/>
+        <w:ind w:firstLine="720"/>
+        <w:rPr>
+          <w:b/>
+          <w:bCs/>
+          <w:sz w:val="18"/>
+          <w:szCs w:val="18"/>
+        </w:rPr>
+      </w:pPr>
+      <w:r>
+        <w:rPr>
+          <w:b/>
+          <w:bCs/>
+          <w:sz w:val="18"/>
+          <w:szCs w:val="18"/>
+        </w:rPr>
+        <w:t>[Dialogue]</w:t>
+      </w:r>
+    </w:p>
+    <w:p>
+      <w:pPr>
+        <w:spacing w:line="276" w:lineRule="auto"/>
+        <w:ind w:firstLine="720"/>
+        <w:rPr>
+          <w:sz w:val="18"/>
+          <w:szCs w:val="18"/>
+        </w:rPr>
+      </w:pPr>
+      <w:r>
+        <w:rPr>
+          <w:i/>
+          <w:iCs/>
+          <w:sz w:val="18"/>
+          <w:szCs w:val="18"/>
+        </w:rPr>
+        <w:t>Protagonist (Internal):</w:t>
+      </w:r>
+      <w:r>
+        <w:rPr>
+          <w:sz w:val="18"/>
+          <w:szCs w:val="18"/>
+        </w:rPr>
+        <w:t xml:space="preserve"> “It's so cold.”</w:t>
+      </w:r>
+    </w:p>
+    <w:p>
+      <w:pPr>
+        <w:spacing w:line="276" w:lineRule="auto"/>
+        <w:ind w:firstLine="720"/>
+        <w:rPr>
+          <w:sz w:val="18"/>
+          <w:szCs w:val="18"/>
+        </w:rPr>
+      </w:pPr>
+      <w:r>
+        <w:rPr>
+          <w:sz w:val="18"/>
+          <w:szCs w:val="18"/>
+        </w:rPr>
+        <w:t>(Their voice is quiet, as if speaking to themselves.)</w:t>
+      </w:r>
+    </w:p>
+    <w:p>
+      <w:pPr>
+        <w:spacing w:line="276" w:lineRule="auto"/>
+        <w:ind w:firstLine="720"/>
+        <w:rPr>
+          <w:sz w:val="18"/>
+          <w:szCs w:val="18"/>
+        </w:rPr>
+      </w:pPr>
+      <w:r>
+        <w:rPr>
+          <w:i/>
+          <w:iCs/>
+          <w:sz w:val="18"/>
+          <w:szCs w:val="18"/>
+        </w:rPr>
+        <w:t>Protagonist (Internal):</w:t>
+      </w:r>
+      <w:r>
+        <w:rPr>
+          <w:sz w:val="18"/>
+          <w:szCs w:val="18"/>
+        </w:rPr>
+        <w:t xml:space="preserve"> “Yet I oddly feel so warm.”</w:t>
+      </w:r>
+    </w:p>
+    <w:p>
+      <w:pPr>
+        <w:spacing w:line="276" w:lineRule="auto"/>
+        <w:ind w:firstLine="720"/>
+        <w:rPr>
+          <w:sz w:val="18"/>
+          <w:szCs w:val="18"/>
+        </w:rPr>
+      </w:pPr>
+      <w:r>
+        <w:rPr>
+          <w:sz w:val="18"/>
+          <w:szCs w:val="18"/>
+        </w:rPr>
+        <w:t>(A sense of paradox, revealing an internal conflict or emotional warmth.)</w:t>
+      </w:r>
+    </w:p>
+    <w:p>
+      <w:pPr>
+        <w:spacing w:line="276" w:lineRule="auto"/>
+        <w:ind w:firstLine="720"/>
+        <w:rPr>
+          <w:sz w:val="18"/>
+          <w:szCs w:val="18"/>
+        </w:rPr>
+      </w:pPr>
+      <w:r>
+        <w:rPr>
+          <w:i/>
+          <w:iCs/>
+          <w:sz w:val="18"/>
+          <w:szCs w:val="18"/>
+        </w:rPr>
+        <w:t>Protagonist (Internal):</w:t>
+      </w:r>
+      <w:r>
+        <w:rPr>
+          <w:sz w:val="18"/>
+          <w:szCs w:val="18"/>
+        </w:rPr>
+        <w:t xml:space="preserve"> “The stars surely look bright.”</w:t>
+      </w:r>
+    </w:p>
+    <w:p>
+      <w:pPr>
+        <w:spacing w:line="276" w:lineRule="auto"/>
+        <w:ind w:firstLine="720"/>
+        <w:rPr>
+          <w:sz w:val="18"/>
+          <w:szCs w:val="18"/>
+        </w:rPr>
+      </w:pPr>
+      <w:r>
+        <w:rPr>
+          <w:sz w:val="18"/>
+          <w:szCs w:val="18"/>
+        </w:rPr>
+        <w:t>(Their gaze shifts to the night sky, stars twinkling in the distance, a brief moment of reflection.)</w:t>
+      </w:r>
+    </w:p>
+    <w:p>
+      <w:pPr>
+        <w:spacing w:line="276" w:lineRule="auto"/>
+        <w:rPr>
+          <w:sz w:val="18"/>
+          <w:szCs w:val="18"/>
+        </w:rPr>
+      </w:pPr>
+    </w:p>
+    <w:p>
+      <w:pPr>
+        <w:spacing w:line="276" w:lineRule="auto"/>
+        <w:rPr>
+          <w:sz w:val="18"/>
+          <w:szCs w:val="18"/>
+        </w:rPr>
+      </w:pPr>
+      <w:r>
+        <w:rPr>
+          <w:sz w:val="18"/>
+          <w:szCs w:val="18"/>
+        </w:rPr>
+        <w:t>2. Jumping Scene (The turning point, physical act of jumping)</w:t>
+      </w:r>
+    </w:p>
+    <w:p>
+      <w:pPr>
+        <w:spacing w:line="276" w:lineRule="auto"/>
+        <w:ind w:firstLine="720"/>
+        <w:rPr>
+          <w:b/>
+          <w:bCs/>
+          <w:sz w:val="18"/>
+          <w:szCs w:val="18"/>
+        </w:rPr>
+      </w:pPr>
+      <w:r>
+        <w:rPr>
+          <w:b/>
+          <w:bCs/>
+          <w:sz w:val="18"/>
+          <w:szCs w:val="18"/>
+        </w:rPr>
+        <w:t>[Visuals</w:t>
+      </w:r>
+      <w:r>
+        <w:rPr>
+          <w:b/>
+          <w:bCs/>
+          <w:sz w:val="18"/>
+          <w:szCs w:val="18"/>
+        </w:rPr>
+        <w:t>]</w:t>
+      </w:r>
+    </w:p>
+    <w:p>
+      <w:pPr>
+        <w:spacing w:line="276" w:lineRule="auto"/>
+        <w:ind w:left="720"/>
+        <w:rPr>
+          <w:sz w:val="18"/>
+          <w:szCs w:val="18"/>
+        </w:rPr>
+      </w:pPr>
+      <w:r>
+        <w:rPr>
+          <w:sz w:val="18"/>
+          <w:szCs w:val="18"/>
+        </w:rPr>
+        <w:t>T</w:t>
+      </w:r>
+      <w:r>
+        <w:rPr>
+          <w:sz w:val="18"/>
+          <w:szCs w:val="18"/>
+        </w:rPr>
+        <w:t>he protagonist takes a deep breath, stepping forward. The camera pulls back, showing them silhouetted against the vast sky.</w:t>
+      </w:r>
+    </w:p>
+    <w:p>
+      <w:pPr>
+        <w:spacing w:line="276" w:lineRule="auto"/>
+        <w:ind w:left="720"/>
+        <w:rPr>
+          <w:sz w:val="18"/>
+          <w:szCs w:val="18"/>
+        </w:rPr>
+      </w:pPr>
+      <w:r>
+        <w:rPr>
+          <w:sz w:val="18"/>
+          <w:szCs w:val="18"/>
+        </w:rPr>
+        <w:t>Time seems to slow down as the protagonist begins to fall. The city lights below distort, and the world around them starts to shift and fragment.</w:t>
+      </w:r>
+    </w:p>
+    <w:p>
+      <w:pPr>
+        <w:spacing w:line="276" w:lineRule="auto"/>
+        <w:ind w:firstLine="720"/>
+        <w:rPr>
+          <w:sz w:val="18"/>
+          <w:szCs w:val="18"/>
+        </w:rPr>
+      </w:pPr>
+      <w:r>
+        <w:rPr>
+          <w:sz w:val="18"/>
+          <w:szCs w:val="18"/>
+        </w:rPr>
+        <w:t>The protagonist’s body begins to blur at the edges as they fall into the void.</w:t>
+      </w:r>
+    </w:p>
+    <w:p>
+      <w:pPr>
+        <w:spacing w:line="276" w:lineRule="auto"/>
+        <w:ind w:firstLine="720"/>
+        <w:rPr>
+          <w:sz w:val="18"/>
+          <w:szCs w:val="18"/>
+        </w:rPr>
+      </w:pPr>
+    </w:p>
+    <w:p>
+      <w:pPr>
+        <w:spacing w:line="276" w:lineRule="auto"/>
+        <w:ind w:firstLine="720"/>
+        <w:rPr>
+          <w:b/>
+          <w:bCs/>
+          <w:sz w:val="18"/>
+          <w:szCs w:val="18"/>
+        </w:rPr>
+      </w:pPr>
+      <w:r>
+        <w:rPr>
+          <w:b/>
+          <w:bCs/>
+          <w:sz w:val="18"/>
+          <w:szCs w:val="18"/>
+        </w:rPr>
+        <w:lastRenderedPageBreak/>
+        <w:t>[Audio]</w:t>
+      </w:r>
+    </w:p>
+    <w:p>
+      <w:pPr>
+        <w:spacing w:line="276" w:lineRule="auto"/>
+        <w:ind w:firstLine="720"/>
+        <w:rPr>
+          <w:sz w:val="18"/>
+          <w:szCs w:val="18"/>
+        </w:rPr>
+      </w:pPr>
+      <w:r>
+        <w:rPr>
+          <w:sz w:val="18"/>
+          <w:szCs w:val="18"/>
+        </w:rPr>
+        <w:t>The wind intensifies, rushing in the protagonist’s ears as they plummet.</w:t>
+      </w:r>
+    </w:p>
+    <w:p>
+      <w:pPr>
+        <w:spacing w:line="276" w:lineRule="auto"/>
+        <w:ind w:firstLine="720"/>
+        <w:rPr>
+          <w:sz w:val="18"/>
+          <w:szCs w:val="18"/>
+        </w:rPr>
+      </w:pPr>
+      <w:r>
+        <w:rPr>
+          <w:sz w:val="18"/>
+          <w:szCs w:val="18"/>
+        </w:rPr>
+        <w:t>Their heartbeat quickens, growing louder and more erratic.</w:t>
+      </w:r>
+    </w:p>
+    <w:p>
+      <w:pPr>
+        <w:spacing w:line="276" w:lineRule="auto"/>
+        <w:ind w:firstLine="720"/>
+        <w:rPr>
+          <w:sz w:val="18"/>
+          <w:szCs w:val="18"/>
+        </w:rPr>
+      </w:pPr>
+      <w:r>
+        <w:rPr>
+          <w:sz w:val="18"/>
+          <w:szCs w:val="18"/>
+        </w:rPr>
+        <w:t>Faint whispers or echoes of their past can be heard, suggesting memories or regrets.</w:t>
+      </w:r>
+    </w:p>
+    <w:p>
+      <w:pPr>
+        <w:spacing w:line="276" w:lineRule="auto"/>
+        <w:ind w:firstLine="720"/>
+        <w:rPr>
+          <w:sz w:val="18"/>
+          <w:szCs w:val="18"/>
+        </w:rPr>
+      </w:pPr>
+    </w:p>
+    <w:p>
+      <w:pPr>
+        <w:spacing w:line="276" w:lineRule="auto"/>
+        <w:ind w:firstLine="720"/>
+        <w:rPr>
+          <w:b/>
+          <w:bCs/>
+          <w:sz w:val="18"/>
+          <w:szCs w:val="18"/>
+        </w:rPr>
+      </w:pPr>
+      <w:r>
+        <w:rPr>
+          <w:b/>
+          <w:bCs/>
+          <w:sz w:val="18"/>
+          <w:szCs w:val="18"/>
+        </w:rPr>
+        <w:t>[Dialogue]</w:t>
+      </w:r>
+    </w:p>
+    <w:p>
+      <w:pPr>
+        <w:spacing w:line="276" w:lineRule="auto"/>
+        <w:ind w:firstLine="720"/>
+        <w:rPr>
+          <w:sz w:val="18"/>
+          <w:szCs w:val="18"/>
+        </w:rPr>
+      </w:pPr>
+      <w:r>
+        <w:rPr>
+          <w:i/>
+          <w:iCs/>
+          <w:sz w:val="18"/>
+          <w:szCs w:val="18"/>
+        </w:rPr>
+        <w:t>Protagonist (Internal):</w:t>
+      </w:r>
+      <w:r>
+        <w:rPr>
+          <w:sz w:val="18"/>
+          <w:szCs w:val="18"/>
+        </w:rPr>
+        <w:t xml:space="preserve"> “I’m done.”</w:t>
+      </w:r>
+    </w:p>
+    <w:p>
+      <w:pPr>
+        <w:spacing w:line="276" w:lineRule="auto"/>
+        <w:ind w:firstLine="720"/>
+        <w:rPr>
+          <w:sz w:val="18"/>
+          <w:szCs w:val="18"/>
+        </w:rPr>
+      </w:pPr>
+      <w:r>
+        <w:rPr>
+          <w:sz w:val="18"/>
+          <w:szCs w:val="18"/>
+        </w:rPr>
+        <w:t>(This is a soft, internal declaration, not said aloud.)</w:t>
+      </w:r>
+    </w:p>
+    <w:p>
+      <w:pPr>
+        <w:spacing w:line="276" w:lineRule="auto"/>
+        <w:rPr>
+          <w:sz w:val="18"/>
+          <w:szCs w:val="18"/>
+        </w:rPr>
+      </w:pPr>
+    </w:p>
+    <w:p>
+      <w:pPr>
+        <w:spacing w:line="276" w:lineRule="auto"/>
+        <w:rPr>
+          <w:sz w:val="18"/>
+          <w:szCs w:val="18"/>
+        </w:rPr>
+      </w:pPr>
+      <w:r>
+        <w:rPr>
+          <w:sz w:val="18"/>
+          <w:szCs w:val="18"/>
+        </w:rPr>
+        <w:t>3. Reality Shift (Transition from reality to the mindscape)</w:t>
+      </w:r>
+    </w:p>
+    <w:p>
+      <w:pPr>
+        <w:spacing w:line="276" w:lineRule="auto"/>
+        <w:ind w:firstLine="720"/>
+        <w:rPr>
+          <w:b/>
+          <w:bCs/>
+          <w:sz w:val="18"/>
+          <w:szCs w:val="18"/>
+        </w:rPr>
+      </w:pPr>
+      <w:r>
+        <w:rPr>
+          <w:b/>
+          <w:bCs/>
+          <w:sz w:val="18"/>
+          <w:szCs w:val="18"/>
+        </w:rPr>
+        <w:t>[Visuals]</w:t>
+      </w:r>
+    </w:p>
+    <w:p>
+      <w:pPr>
+        <w:spacing w:line="276" w:lineRule="auto"/>
+        <w:ind w:left="720"/>
+        <w:rPr>
+          <w:sz w:val="18"/>
+          <w:szCs w:val="18"/>
+        </w:rPr>
+      </w:pPr>
+      <w:r>
+        <w:rPr>
+          <w:sz w:val="18"/>
+          <w:szCs w:val="18"/>
+        </w:rPr>
+        <w:t xml:space="preserve">As the protagonist falls, the scene begins to distort further. The world dissolves into water-like liquid, swirling around </w:t>
+      </w:r>
+      <w:proofErr w:type="gramStart"/>
+      <w:r>
+        <w:rPr>
+          <w:sz w:val="18"/>
+          <w:szCs w:val="18"/>
+        </w:rPr>
+        <w:t>them</w:t>
+      </w:r>
+      <w:proofErr w:type="gramEnd"/>
+      <w:r>
+        <w:rPr>
+          <w:sz w:val="18"/>
+          <w:szCs w:val="18"/>
+        </w:rPr>
+        <w:t>.</w:t>
+      </w:r>
+    </w:p>
+    <w:p>
+      <w:pPr>
+        <w:spacing w:line="276" w:lineRule="auto"/>
+        <w:ind w:left="720"/>
+        <w:rPr>
+          <w:sz w:val="18"/>
+          <w:szCs w:val="18"/>
+        </w:rPr>
+      </w:pPr>
+      <w:r>
+        <w:rPr>
+          <w:sz w:val="18"/>
+          <w:szCs w:val="18"/>
+        </w:rPr>
+        <w:t>The protagonist’s descent slows as if they’re swimming through liquid light, a mixture of stars and nebulae merging with fluid, cosmic water.</w:t>
+      </w:r>
+    </w:p>
+    <w:p>
+      <w:pPr>
+        <w:spacing w:line="276" w:lineRule="auto"/>
+        <w:ind w:left="720"/>
+        <w:rPr>
+          <w:sz w:val="18"/>
+          <w:szCs w:val="18"/>
+        </w:rPr>
+      </w:pPr>
+      <w:r>
+        <w:rPr>
+          <w:sz w:val="18"/>
+          <w:szCs w:val="18"/>
+        </w:rPr>
+        <w:t>The camera pans out, showing the protagonist fully engulfed by the surreal space-like mindscape, floating in a vast void surrounded by glowing orbs (representing memories).</w:t>
+      </w:r>
+    </w:p>
+    <w:p>
+      <w:pPr>
+        <w:spacing w:line="276" w:lineRule="auto"/>
+        <w:ind w:firstLine="720"/>
+        <w:rPr>
+          <w:b/>
+          <w:bCs/>
+          <w:sz w:val="18"/>
+          <w:szCs w:val="18"/>
+        </w:rPr>
+      </w:pPr>
+      <w:r>
+        <w:rPr>
+          <w:b/>
+          <w:bCs/>
+          <w:sz w:val="18"/>
+          <w:szCs w:val="18"/>
+        </w:rPr>
+        <w:t>[Audio]</w:t>
+      </w:r>
+    </w:p>
+    <w:p>
+      <w:pPr>
+        <w:spacing w:line="276" w:lineRule="auto"/>
+        <w:ind w:left="720"/>
+        <w:rPr>
+          <w:sz w:val="18"/>
+          <w:szCs w:val="18"/>
+        </w:rPr>
+      </w:pPr>
+      <w:r>
+        <w:rPr>
+          <w:sz w:val="18"/>
+          <w:szCs w:val="18"/>
+        </w:rPr>
+        <w:t>The sound of rushing water intensifies, blending with a low, echoing hum, suggesting the transition from physical space to a more ethereal realm.</w:t>
+      </w:r>
+    </w:p>
+    <w:p>
+      <w:pPr>
+        <w:spacing w:line="276" w:lineRule="auto"/>
+        <w:ind w:firstLine="720"/>
+        <w:rPr>
+          <w:sz w:val="18"/>
+          <w:szCs w:val="18"/>
+        </w:rPr>
+      </w:pPr>
+      <w:r>
+        <w:rPr>
+          <w:sz w:val="18"/>
+          <w:szCs w:val="18"/>
+        </w:rPr>
+        <w:t>Water-like splashes as the protagonist "plunges," followed by a calm, haunting hum that fills the mindscape.</w:t>
+      </w:r>
+    </w:p>
+    <w:p>
+      <w:pPr>
+        <w:spacing w:line="276" w:lineRule="auto"/>
+        <w:ind w:firstLine="720"/>
+        <w:rPr>
+          <w:sz w:val="18"/>
+          <w:szCs w:val="18"/>
+        </w:rPr>
+      </w:pPr>
+      <w:r>
+        <w:rPr>
+          <w:sz w:val="18"/>
+          <w:szCs w:val="18"/>
+        </w:rPr>
+        <w:t>Soft, distant whispers of past memories, blending with an eerie, yet peaceful, ambient tone.</w:t>
+      </w:r>
+    </w:p>
+    <w:p>
+      <w:pPr>
+        <w:spacing w:line="276" w:lineRule="auto"/>
+        <w:ind w:firstLine="720"/>
+        <w:rPr>
+          <w:b/>
+          <w:bCs/>
+          <w:sz w:val="18"/>
+          <w:szCs w:val="18"/>
+        </w:rPr>
+      </w:pPr>
+      <w:r>
+        <w:rPr>
+          <w:b/>
+          <w:bCs/>
+          <w:sz w:val="18"/>
+          <w:szCs w:val="18"/>
+        </w:rPr>
+        <w:t>[Dialogue]</w:t>
+      </w:r>
+    </w:p>
+    <w:p>
+      <w:pPr>
+        <w:spacing w:line="276" w:lineRule="auto"/>
+        <w:ind w:firstLine="720"/>
+        <w:rPr>
+          <w:i/>
+          <w:iCs/>
+          <w:sz w:val="18"/>
+          <w:szCs w:val="18"/>
+        </w:rPr>
+      </w:pPr>
+      <w:r>
+        <w:rPr>
+          <w:i/>
+          <w:iCs/>
+          <w:sz w:val="18"/>
+          <w:szCs w:val="18"/>
+        </w:rPr>
+        <w:t>Protagonist (Internal): “Where am I?”</w:t>
+      </w:r>
+    </w:p>
+    <w:p>
+      <w:pPr>
+        <w:spacing w:line="276" w:lineRule="auto"/>
+        <w:ind w:firstLine="720"/>
+        <w:rPr>
+          <w:sz w:val="18"/>
+          <w:szCs w:val="18"/>
+        </w:rPr>
+      </w:pPr>
+      <w:r>
+        <w:rPr>
+          <w:sz w:val="18"/>
+          <w:szCs w:val="18"/>
+        </w:rPr>
+        <w:t>(Their voice echoes in the emptiness, filled with confusion and uncertainty.)</w:t>
+      </w:r>
+    </w:p>
+    <w:p>
+      <w:pPr>
+        <w:spacing w:line="276" w:lineRule="auto"/>
+        <w:ind w:firstLine="720"/>
+        <w:rPr>
+          <w:sz w:val="18"/>
+          <w:szCs w:val="18"/>
+        </w:rPr>
+      </w:pPr>
+    </w:p>
+    <w:p>
+      <w:pPr>
+        <w:spacing w:line="276" w:lineRule="auto"/>
+        <w:rPr>
+          <w:sz w:val="18"/>
+          <w:szCs w:val="18"/>
+        </w:rPr>
+      </w:pPr>
+      <w:r>
+        <w:rPr>
+          <w:sz w:val="18"/>
+          <w:szCs w:val="18"/>
+        </w:rPr>
+        <w:t>4. Mindscape Emergence (The protagonist’s first experience in the mindscape)</w:t>
+      </w:r>
+    </w:p>
+    <w:p>
+      <w:pPr>
+        <w:spacing w:line="276" w:lineRule="auto"/>
+        <w:ind w:firstLine="720"/>
+        <w:rPr>
+          <w:b/>
+          <w:bCs/>
+          <w:sz w:val="18"/>
+          <w:szCs w:val="18"/>
+        </w:rPr>
+      </w:pPr>
+      <w:r>
+        <w:rPr>
+          <w:b/>
+          <w:bCs/>
+          <w:sz w:val="18"/>
+          <w:szCs w:val="18"/>
+        </w:rPr>
+        <w:t>[Visuals]</w:t>
+      </w:r>
+    </w:p>
+    <w:p>
+      <w:pPr>
+        <w:spacing w:line="276" w:lineRule="auto"/>
+        <w:ind w:left="720"/>
+        <w:rPr>
+          <w:sz w:val="18"/>
+          <w:szCs w:val="18"/>
+        </w:rPr>
+      </w:pPr>
+      <w:r>
+        <w:rPr>
+          <w:sz w:val="18"/>
+          <w:szCs w:val="18"/>
+        </w:rPr>
+        <w:t xml:space="preserve">The protagonist is now fully immersed in the mindscape. They float in a vast, surreal space </w:t>
+      </w:r>
+      <w:proofErr w:type="gramStart"/>
+      <w:r>
+        <w:rPr>
+          <w:sz w:val="18"/>
+          <w:szCs w:val="18"/>
+        </w:rPr>
+        <w:t>where</w:t>
+      </w:r>
+      <w:proofErr w:type="gramEnd"/>
+      <w:r>
+        <w:rPr>
+          <w:sz w:val="18"/>
+          <w:szCs w:val="18"/>
+        </w:rPr>
+        <w:t xml:space="preserve"> glowing memory orbs drift by, each representing fragments of memories.</w:t>
+      </w:r>
+    </w:p>
+    <w:p>
+      <w:pPr>
+        <w:spacing w:line="276" w:lineRule="auto"/>
+        <w:ind w:left="720"/>
+        <w:rPr>
+          <w:sz w:val="18"/>
+          <w:szCs w:val="18"/>
+        </w:rPr>
+      </w:pPr>
+      <w:r>
+        <w:rPr>
+          <w:sz w:val="18"/>
+          <w:szCs w:val="18"/>
+        </w:rPr>
+        <w:t>The mindscape environment is a mix of floating islands, cosmic light, and fragmented structures that symbolize past emotions or stories. The colors are vivid but unnatural, with nebulae swirling in the background.</w:t>
+      </w:r>
+    </w:p>
+    <w:p>
+      <w:pPr>
+        <w:spacing w:line="276" w:lineRule="auto"/>
+        <w:ind w:left="720"/>
+        <w:rPr>
+          <w:sz w:val="18"/>
+          <w:szCs w:val="18"/>
+        </w:rPr>
+      </w:pPr>
+      <w:r>
+        <w:rPr>
+          <w:sz w:val="18"/>
+          <w:szCs w:val="18"/>
+        </w:rPr>
+        <w:t>The protagonist gently moves through this space, feeling weightless, yet burdened by the memories around them.</w:t>
+      </w:r>
+    </w:p>
+    <w:p>
+      <w:pPr>
+        <w:spacing w:line="276" w:lineRule="auto"/>
+        <w:ind w:firstLine="720"/>
+        <w:rPr>
+          <w:b/>
+          <w:bCs/>
+          <w:sz w:val="18"/>
+          <w:szCs w:val="18"/>
+        </w:rPr>
+      </w:pPr>
+      <w:r>
+        <w:rPr>
+          <w:b/>
+          <w:bCs/>
+          <w:sz w:val="18"/>
+          <w:szCs w:val="18"/>
+        </w:rPr>
+        <w:lastRenderedPageBreak/>
+        <w:t>[Audio]</w:t>
+      </w:r>
+    </w:p>
+    <w:p>
+      <w:pPr>
+        <w:spacing w:line="276" w:lineRule="auto"/>
+        <w:ind w:firstLine="720"/>
+        <w:rPr>
+          <w:sz w:val="18"/>
+          <w:szCs w:val="18"/>
+        </w:rPr>
+      </w:pPr>
+      <w:r>
+        <w:rPr>
+          <w:sz w:val="18"/>
+          <w:szCs w:val="18"/>
+        </w:rPr>
+        <w:t>A peaceful, yet haunting ambient music plays, underscoring the ethereal quality of the space.</w:t>
+      </w:r>
+    </w:p>
+    <w:p>
+      <w:pPr>
+        <w:spacing w:line="276" w:lineRule="auto"/>
+        <w:ind w:left="720"/>
+        <w:rPr>
+          <w:sz w:val="18"/>
+          <w:szCs w:val="18"/>
+        </w:rPr>
+      </w:pPr>
+      <w:r>
+        <w:rPr>
+          <w:sz w:val="18"/>
+          <w:szCs w:val="18"/>
+        </w:rPr>
+        <w:t>Soft, echoing whispers from the memory orbs grow louder as the protagonist approaches them, beckoning them to interact.</w:t>
+      </w:r>
+    </w:p>
+    <w:p>
+      <w:pPr>
+        <w:spacing w:line="276" w:lineRule="auto"/>
+        <w:ind w:firstLine="720"/>
+        <w:rPr>
+          <w:b/>
+          <w:bCs/>
+          <w:sz w:val="18"/>
+          <w:szCs w:val="18"/>
+        </w:rPr>
+      </w:pPr>
+      <w:r>
+        <w:rPr>
+          <w:b/>
+          <w:bCs/>
+          <w:sz w:val="18"/>
+          <w:szCs w:val="18"/>
+        </w:rPr>
+        <w:t>[Dialogue]</w:t>
+      </w:r>
+    </w:p>
+    <w:p>
+      <w:pPr>
+        <w:spacing w:line="276" w:lineRule="auto"/>
+        <w:ind w:firstLine="720"/>
+        <w:rPr>
+          <w:i/>
+          <w:iCs/>
+          <w:sz w:val="18"/>
+          <w:szCs w:val="18"/>
+        </w:rPr>
+      </w:pPr>
+      <w:r>
+        <w:rPr>
+          <w:i/>
+          <w:iCs/>
+          <w:sz w:val="18"/>
+          <w:szCs w:val="18"/>
+        </w:rPr>
+        <w:t>Protagonist (Internal): “Is this… a dream?”</w:t>
+      </w:r>
+    </w:p>
+    <w:p>
+      <w:pPr>
+        <w:spacing w:line="276" w:lineRule="auto"/>
+        <w:ind w:firstLine="720"/>
+        <w:rPr>
+          <w:sz w:val="18"/>
+          <w:szCs w:val="18"/>
+        </w:rPr>
+      </w:pPr>
+      <w:r>
+        <w:rPr>
+          <w:sz w:val="18"/>
+          <w:szCs w:val="18"/>
+        </w:rPr>
+        <w:t>(They look around, overwhelmed by the surreal surroundings.)</w:t>
+      </w:r>
+    </w:p>
+    <w:p>
+      <w:pPr>
+        <w:spacing w:line="276" w:lineRule="auto"/>
+        <w:ind w:firstLine="720"/>
+        <w:rPr>
+          <w:sz w:val="18"/>
+          <w:szCs w:val="18"/>
+        </w:rPr>
+      </w:pPr>
+    </w:p>
+    <w:p>
+      <w:pPr>
+        <w:spacing w:line="276" w:lineRule="auto"/>
+        <w:rPr>
+          <w:sz w:val="18"/>
+          <w:szCs w:val="18"/>
+        </w:rPr>
+      </w:pPr>
+      <w:r>
+        <w:rPr>
+          <w:sz w:val="18"/>
+          <w:szCs w:val="18"/>
+        </w:rPr>
+        <w:t>5. Emotional Shift in the Mindscape (The protagonist begins to understand)</w:t>
+      </w:r>
+    </w:p>
+    <w:p>
+      <w:pPr>
+        <w:spacing w:line="276" w:lineRule="auto"/>
+        <w:ind w:firstLine="720"/>
+        <w:rPr>
+          <w:b/>
+          <w:bCs/>
+          <w:sz w:val="18"/>
+          <w:szCs w:val="18"/>
+        </w:rPr>
+      </w:pPr>
+      <w:r>
+        <w:rPr>
+          <w:b/>
+          <w:bCs/>
+          <w:sz w:val="18"/>
+          <w:szCs w:val="18"/>
+        </w:rPr>
+        <w:t>[Visuals]</w:t>
+      </w:r>
+    </w:p>
+    <w:p>
+      <w:pPr>
+        <w:spacing w:line="276" w:lineRule="auto"/>
+        <w:ind w:left="720"/>
+        <w:rPr>
+          <w:sz w:val="18"/>
+          <w:szCs w:val="18"/>
+        </w:rPr>
+      </w:pPr>
+      <w:r>
+        <w:rPr>
+          <w:sz w:val="18"/>
+          <w:szCs w:val="18"/>
+        </w:rPr>
+        <w:t>As the protagonist floats closer to the first memory orb, the scene around them shifts in tone. The colors of the mindscape darken as the memory orb pulses with energy.</w:t>
+      </w:r>
+    </w:p>
+    <w:p>
+      <w:pPr>
+        <w:spacing w:line="276" w:lineRule="auto"/>
+        <w:ind w:left="720"/>
+        <w:rPr>
+          <w:sz w:val="18"/>
+          <w:szCs w:val="18"/>
+        </w:rPr>
+      </w:pPr>
+      <w:r>
+        <w:rPr>
+          <w:sz w:val="18"/>
+          <w:szCs w:val="18"/>
+        </w:rPr>
+        <w:t>The protagonist moves closer, the orb drawing them in. A faint image of a past memory—perhaps a face or an event—appears within it, distorting as the orb ripples.</w:t>
+      </w:r>
+    </w:p>
+    <w:p>
+      <w:pPr>
+        <w:spacing w:line="276" w:lineRule="auto"/>
+        <w:ind w:left="720"/>
+        <w:rPr>
+          <w:sz w:val="18"/>
+          <w:szCs w:val="18"/>
+        </w:rPr>
+      </w:pPr>
+      <w:r>
+        <w:rPr>
+          <w:sz w:val="18"/>
+          <w:szCs w:val="18"/>
+        </w:rPr>
+        <w:t>The protagonist hesitates but then reaches out to touch the orb, triggering a shift in the environment. A piece of the memory begins to unfold.</w:t>
+      </w:r>
+    </w:p>
+    <w:p>
+      <w:pPr>
+        <w:spacing w:line="276" w:lineRule="auto"/>
+        <w:ind w:firstLine="720"/>
+        <w:rPr>
+          <w:b/>
+          <w:bCs/>
+          <w:sz w:val="18"/>
+          <w:szCs w:val="18"/>
+        </w:rPr>
+      </w:pPr>
+      <w:r>
+        <w:rPr>
+          <w:b/>
+          <w:bCs/>
+          <w:sz w:val="18"/>
+          <w:szCs w:val="18"/>
+        </w:rPr>
+        <w:t>[Audio]</w:t>
+      </w:r>
+    </w:p>
+    <w:p>
+      <w:pPr>
+        <w:spacing w:line="276" w:lineRule="auto"/>
+        <w:ind w:left="720"/>
+        <w:rPr>
+          <w:sz w:val="18"/>
+          <w:szCs w:val="18"/>
+        </w:rPr>
+      </w:pPr>
+      <w:r>
+        <w:rPr>
+          <w:sz w:val="18"/>
+          <w:szCs w:val="18"/>
+        </w:rPr>
+        <w:t>The sounds of the mindscape change as the memory orb’s energy grows. The music shifts from ambient to a more melancholic, reflective tone as the memory begins to unfold.</w:t>
+      </w:r>
+    </w:p>
+    <w:p>
+      <w:pPr>
+        <w:spacing w:line="276" w:lineRule="auto"/>
+        <w:ind w:left="720"/>
+        <w:rPr>
+          <w:sz w:val="18"/>
+          <w:szCs w:val="18"/>
+        </w:rPr>
+      </w:pPr>
+      <w:r>
+        <w:rPr>
+          <w:sz w:val="18"/>
+          <w:szCs w:val="18"/>
+        </w:rPr>
+        <w:t>The memory plays out in the background as the protagonist’s eyes widen, realizing that this memory is part of their past.</w:t>
+      </w:r>
+    </w:p>
+    <w:p>
+      <w:pPr>
+        <w:spacing w:line="276" w:lineRule="auto"/>
+        <w:ind w:firstLine="720"/>
+        <w:rPr>
+          <w:b/>
+          <w:bCs/>
+          <w:sz w:val="18"/>
+          <w:szCs w:val="18"/>
+        </w:rPr>
+      </w:pPr>
+      <w:r>
+        <w:rPr>
+          <w:b/>
+          <w:bCs/>
+          <w:sz w:val="18"/>
+          <w:szCs w:val="18"/>
+        </w:rPr>
+        <w:t>[Dialogue]</w:t>
+      </w:r>
+    </w:p>
+    <w:p>
+      <w:pPr>
+        <w:spacing w:line="276" w:lineRule="auto"/>
+        <w:ind w:firstLine="720"/>
+        <w:rPr>
+          <w:i/>
+          <w:iCs/>
+          <w:sz w:val="18"/>
+          <w:szCs w:val="18"/>
+        </w:rPr>
+      </w:pPr>
+      <w:r>
+        <w:rPr>
+          <w:i/>
+          <w:iCs/>
+          <w:sz w:val="18"/>
+          <w:szCs w:val="18"/>
+        </w:rPr>
+        <w:t>Protagonist (Internal): “This is… my past?”</w:t>
+      </w:r>
+    </w:p>
+    <w:p>
+      <w:pPr>
+        <w:spacing w:line="276" w:lineRule="auto"/>
+        <w:ind w:firstLine="720"/>
+        <w:rPr>
+          <w:sz w:val="18"/>
+          <w:szCs w:val="18"/>
+        </w:rPr>
+      </w:pPr>
+      <w:r>
+        <w:rPr>
+          <w:sz w:val="18"/>
+          <w:szCs w:val="18"/>
+        </w:rPr>
+        <w:t>(A quiet realization hits the protagonist, as they start to understand where they are.)</w:t>
+      </w:r>
+    </w:p>
+    <w:p>
+      <w:pPr>
+        <w:spacing w:line="276" w:lineRule="auto"/>
+        <w:ind w:firstLine="720"/>
+        <w:rPr>
+          <w:sz w:val="18"/>
+          <w:szCs w:val="18"/>
+        </w:rPr>
+      </w:pPr>
+    </w:p>
+    <w:p>
+      <w:pPr>
+        <w:spacing w:line="276" w:lineRule="auto"/>
+        <w:rPr>
+          <w:sz w:val="18"/>
+          <w:szCs w:val="18"/>
+        </w:rPr>
+      </w:pPr>
+      <w:r>
+        <w:rPr>
+          <w:sz w:val="18"/>
+          <w:szCs w:val="18"/>
+        </w:rPr>
+        <w:t>6. End of Cutscene (Setting the stage for the player’s journey)</w:t>
+      </w:r>
+    </w:p>
+    <w:p>
+      <w:pPr>
+        <w:spacing w:line="276" w:lineRule="auto"/>
+        <w:ind w:firstLine="720"/>
+        <w:rPr>
+          <w:b/>
+          <w:bCs/>
+          <w:sz w:val="18"/>
+          <w:szCs w:val="18"/>
+        </w:rPr>
+      </w:pPr>
+      <w:r>
+        <w:rPr>
+          <w:b/>
+          <w:bCs/>
+          <w:sz w:val="18"/>
+          <w:szCs w:val="18"/>
+        </w:rPr>
+        <w:t>[Visuals]</w:t>
+      </w:r>
+    </w:p>
+    <w:p>
+      <w:pPr>
+        <w:spacing w:line="276" w:lineRule="auto"/>
+        <w:ind w:left="720"/>
+        <w:rPr>
+          <w:sz w:val="18"/>
+          <w:szCs w:val="18"/>
+        </w:rPr>
+      </w:pPr>
+      <w:r>
+        <w:rPr>
+          <w:sz w:val="18"/>
+          <w:szCs w:val="18"/>
+        </w:rPr>
+        <w:t>The protagonist looks around at the surrounding mindscape, now filled with floating memories, each with its own glowing orb. The camera slowly zooms out, showing the vast, infinite space stretching ahead.</w:t>
+      </w:r>
+    </w:p>
+    <w:p>
+      <w:pPr>
+        <w:spacing w:line="276" w:lineRule="auto"/>
+        <w:ind w:left="720"/>
+        <w:rPr>
+          <w:sz w:val="18"/>
+          <w:szCs w:val="18"/>
+        </w:rPr>
+      </w:pPr>
+      <w:r>
+        <w:rPr>
+          <w:sz w:val="18"/>
+          <w:szCs w:val="18"/>
+        </w:rPr>
+        <w:t>The protagonist stands still for a moment, contemplating the weight of their journey, then begins to move toward the first memory orb.</w:t>
+      </w:r>
+    </w:p>
+    <w:p>
+      <w:pPr>
+        <w:spacing w:line="276" w:lineRule="auto"/>
+        <w:ind w:firstLine="720"/>
+        <w:rPr>
+          <w:b/>
+          <w:bCs/>
+          <w:sz w:val="18"/>
+          <w:szCs w:val="18"/>
+        </w:rPr>
+      </w:pPr>
+      <w:r>
+        <w:rPr>
+          <w:b/>
+          <w:bCs/>
+          <w:sz w:val="18"/>
+          <w:szCs w:val="18"/>
+        </w:rPr>
+        <w:t>[Audio]</w:t>
+      </w:r>
+    </w:p>
+    <w:p>
+      <w:pPr>
+        <w:spacing w:line="276" w:lineRule="auto"/>
+        <w:ind w:left="720"/>
+        <w:rPr>
+          <w:sz w:val="18"/>
+          <w:szCs w:val="18"/>
+        </w:rPr>
+      </w:pPr>
+      <w:r>
+        <w:rPr>
+          <w:sz w:val="18"/>
+          <w:szCs w:val="18"/>
+        </w:rPr>
+        <w:t>The music slowly fades out, leaving only the ambient sound of the mindscape, a soft hum that hints at the mystery yet to unfold.</w:t>
+      </w:r>
+    </w:p>
+    <w:p>
+      <w:pPr>
+        <w:spacing w:line="276" w:lineRule="auto"/>
+        <w:rPr>
+          <w:sz w:val="18"/>
+          <w:szCs w:val="18"/>
+        </w:rPr>
+      </w:pPr>
+    </w:p>
+    <w:p>
+      <w:pPr>
+        <w:spacing w:line="276" w:lineRule="auto"/>
+        <w:rPr>
+          <w:b/>
+          <w:bCs/>
+          <w:sz w:val="18"/>
+          <w:szCs w:val="18"/>
+        </w:rPr>
+      </w:pPr>
+      <w:r>
+        <w:rPr>
+          <w:b/>
+          <w:bCs/>
+          <w:sz w:val="18"/>
+          <w:szCs w:val="18"/>
+        </w:rPr>
+        <w:lastRenderedPageBreak/>
+        <w:t>Transition to Gameplay</w:t>
+      </w:r>
+    </w:p>
+    <w:p>
+      <w:pPr>
+        <w:spacing w:line="276" w:lineRule="auto"/>
+        <w:ind w:firstLine="720"/>
+        <w:rPr>
+          <w:i/>
+          <w:iCs/>
+          <w:sz w:val="18"/>
+          <w:szCs w:val="18"/>
+        </w:rPr>
+      </w:pPr>
+      <w:r>
+        <w:rPr>
+          <w:i/>
+          <w:iCs/>
+          <w:sz w:val="18"/>
+          <w:szCs w:val="18"/>
+        </w:rPr>
+        <w:t>Narrative Prompt: “The first memory awaits. What will you choose to do with it?”</w:t>
+      </w:r>
+    </w:p>
+    <w:p>
+      <w:pPr>
+        <w:spacing w:line="276" w:lineRule="auto"/>
+        <w:ind w:firstLine="720"/>
+        <w:rPr>
+          <w:sz w:val="18"/>
+          <w:szCs w:val="18"/>
+        </w:rPr>
+      </w:pPr>
+      <w:r>
+        <w:rPr>
+          <w:sz w:val="18"/>
+          <w:szCs w:val="18"/>
+        </w:rPr>
+        <w:t>(The player gains control and can interact with the first memory orb.)</w:t>
+      </w:r>
     </w:p>
     <w:p>
       <w:pPr>
@@ -712,576 +1642,21 @@
     </w:p>
     <w:p>
       <w:pPr>
-        <w:pBdr>
-          <w:bottom w:val="single" w:sz="6" w:space="1" w:color="auto"/>
-        </w:pBdr>
-        <w:spacing w:line="276" w:lineRule="auto"/>
-        <w:rPr>
-          <w:sz w:val="18"/>
-          <w:szCs w:val="18"/>
-        </w:rPr>
-      </w:pPr>
-    </w:p>
-    <w:p>
-      <w:pPr>
-        <w:pBdr>
-          <w:bottom w:val="single" w:sz="6" w:space="1" w:color="auto"/>
-        </w:pBdr>
-        <w:spacing w:line="276" w:lineRule="auto"/>
-        <w:rPr>
-          <w:sz w:val="18"/>
-          <w:szCs w:val="18"/>
-        </w:rPr>
-      </w:pPr>
-    </w:p>
-    <w:p>
-      <w:pPr>
-        <w:spacing w:line="276" w:lineRule="auto"/>
-        <w:rPr>
-          <w:b/>
-          <w:bCs/>
-          <w:sz w:val="18"/>
-          <w:szCs w:val="18"/>
-        </w:rPr>
-      </w:pPr>
-      <w:r>
-        <w:rPr>
-          <w:b/>
-          <w:bCs/>
-          <w:sz w:val="18"/>
-          <w:szCs w:val="18"/>
-        </w:rPr>
-        <w:t>Structure and Interaction with Memory Orbs</w:t>
-      </w:r>
-    </w:p>
-    <w:p>
-      <w:pPr>
-        <w:numPr>
-          <w:ilvl w:val="0"/>
-          <w:numId w:val="6"/>
-        </w:numPr>
-        <w:spacing w:line="276" w:lineRule="auto"/>
-        <w:rPr>
-          <w:sz w:val="18"/>
-          <w:szCs w:val="18"/>
-        </w:rPr>
-      </w:pPr>
-      <w:r>
-        <w:rPr>
-          <w:b/>
-          <w:bCs/>
-          <w:sz w:val="18"/>
-          <w:szCs w:val="18"/>
-        </w:rPr>
-        <w:t>Entering a Memory Orb Scene</w:t>
-      </w:r>
-      <w:r>
-        <w:rPr>
-          <w:sz w:val="18"/>
-          <w:szCs w:val="18"/>
-        </w:rPr>
-        <w:t>:</w:t>
-      </w:r>
-    </w:p>
-    <w:p>
-      <w:pPr>
-        <w:numPr>
-          <w:ilvl w:val="1"/>
-          <w:numId w:val="6"/>
-        </w:numPr>
-        <w:spacing w:line="276" w:lineRule="auto"/>
-        <w:rPr>
-          <w:sz w:val="18"/>
-          <w:szCs w:val="18"/>
-        </w:rPr>
-      </w:pPr>
-      <w:r>
-        <w:rPr>
-          <w:sz w:val="18"/>
-          <w:szCs w:val="18"/>
-        </w:rPr>
-        <w:t>Upon interacting with a memory orb, the player is enveloped in a glow and transported into a new space scene that visually reflects the memory. Each scene is distinct, characterized by colors and visuals that represent the underlying emotional tone (e.g., soft hues for happy memories, muted or darker shades for painful ones).</w:t>
-      </w:r>
-      <w:r>
-        <w:rPr>
-          <w:sz w:val="18"/>
-          <w:szCs w:val="18"/>
-        </w:rPr>
-        <w:br/>
-      </w:r>
-      <w:r>
-        <w:rPr>
-          <w:sz w:val="18"/>
-          <w:szCs w:val="18"/>
-        </w:rPr>
-        <w:br/>
-      </w:r>
-    </w:p>
-    <w:p>
-      <w:pPr>
-        <w:numPr>
-          <w:ilvl w:val="0"/>
-          <w:numId w:val="6"/>
-        </w:numPr>
-        <w:spacing w:line="276" w:lineRule="auto"/>
-        <w:rPr>
-          <w:sz w:val="18"/>
-          <w:szCs w:val="18"/>
-        </w:rPr>
-      </w:pPr>
-      <w:r>
-        <w:rPr>
-          <w:b/>
-          <w:bCs/>
-          <w:sz w:val="18"/>
-          <w:szCs w:val="18"/>
-        </w:rPr>
-        <w:t>Memory Fragment Exploration</w:t>
-      </w:r>
-      <w:r>
-        <w:rPr>
-          <w:sz w:val="18"/>
-          <w:szCs w:val="18"/>
-        </w:rPr>
-        <w:t>:</w:t>
-      </w:r>
-    </w:p>
-    <w:p>
-      <w:pPr>
-        <w:numPr>
-          <w:ilvl w:val="1"/>
-          <w:numId w:val="6"/>
-        </w:numPr>
-        <w:spacing w:line="276" w:lineRule="auto"/>
-        <w:rPr>
-          <w:sz w:val="18"/>
-          <w:szCs w:val="18"/>
-        </w:rPr>
-      </w:pPr>
-      <w:r>
-        <w:rPr>
-          <w:sz w:val="18"/>
-          <w:szCs w:val="18"/>
-        </w:rPr>
-        <w:t xml:space="preserve">Within each memory, several </w:t>
-      </w:r>
-      <w:r>
-        <w:rPr>
-          <w:b/>
-          <w:bCs/>
-          <w:sz w:val="18"/>
-          <w:szCs w:val="18"/>
-        </w:rPr>
-        <w:t>fragments</w:t>
-      </w:r>
-      <w:r>
-        <w:rPr>
-          <w:sz w:val="18"/>
-          <w:szCs w:val="18"/>
-        </w:rPr>
-        <w:t xml:space="preserve"> appear scattered around the environment. These fragments are interactable objects, sounds, or symbols associated with specific details of the memory. By interacting with these fragments, players can uncover small details, dialogues, or short cutscenes that give depth to the memory.</w:t>
-      </w:r>
-    </w:p>
-    <w:p>
-      <w:pPr>
-        <w:numPr>
-          <w:ilvl w:val="1"/>
-          <w:numId w:val="6"/>
-        </w:numPr>
-        <w:spacing w:line="276" w:lineRule="auto"/>
-        <w:rPr>
-          <w:sz w:val="18"/>
-          <w:szCs w:val="18"/>
-        </w:rPr>
-      </w:pPr>
-      <w:r>
-        <w:rPr>
-          <w:sz w:val="18"/>
-          <w:szCs w:val="18"/>
-        </w:rPr>
-        <w:t>For example, in a memory about loss, fragments could include a faded photograph, an old journal, or echoes of a loved one's voice.</w:t>
-      </w:r>
-      <w:r>
-        <w:rPr>
-          <w:sz w:val="18"/>
-          <w:szCs w:val="18"/>
-        </w:rPr>
-        <w:br/>
-      </w:r>
-      <w:r>
-        <w:rPr>
-          <w:sz w:val="18"/>
-          <w:szCs w:val="18"/>
-        </w:rPr>
-        <w:br/>
-      </w:r>
-    </w:p>
-    <w:p>
-      <w:pPr>
-        <w:numPr>
-          <w:ilvl w:val="0"/>
-          <w:numId w:val="6"/>
-        </w:numPr>
-        <w:spacing w:line="276" w:lineRule="auto"/>
-        <w:rPr>
-          <w:sz w:val="18"/>
-          <w:szCs w:val="18"/>
-        </w:rPr>
-      </w:pPr>
-      <w:r>
-        <w:rPr>
-          <w:b/>
-          <w:bCs/>
-          <w:sz w:val="18"/>
-          <w:szCs w:val="18"/>
-        </w:rPr>
-        <w:t>Emotional Choices and Interactions</w:t>
-      </w:r>
-      <w:r>
-        <w:rPr>
-          <w:sz w:val="18"/>
-          <w:szCs w:val="18"/>
-        </w:rPr>
-        <w:t>:</w:t>
-      </w:r>
-    </w:p>
-    <w:p>
-      <w:pPr>
-        <w:numPr>
-          <w:ilvl w:val="1"/>
-          <w:numId w:val="6"/>
-        </w:numPr>
-        <w:spacing w:line="276" w:lineRule="auto"/>
-        <w:rPr>
-          <w:sz w:val="18"/>
-          <w:szCs w:val="18"/>
-        </w:rPr>
-      </w:pPr>
-      <w:r>
-        <w:rPr>
-          <w:sz w:val="18"/>
-          <w:szCs w:val="18"/>
-        </w:rPr>
-        <w:t xml:space="preserve">Each memory allows the player to make </w:t>
-      </w:r>
-      <w:r>
-        <w:rPr>
-          <w:b/>
-          <w:bCs/>
-          <w:sz w:val="18"/>
-          <w:szCs w:val="18"/>
-        </w:rPr>
-        <w:t>emotional choices</w:t>
-      </w:r>
-      <w:r>
-        <w:rPr>
-          <w:sz w:val="18"/>
-          <w:szCs w:val="18"/>
-        </w:rPr>
-        <w:t xml:space="preserve"> or take actions that reflect the protagonist’s struggle. These choices subtly influence the protagonist’s mindscape, the state of the memory orb, and, ultimately, the player’s journey back in the main space map.</w:t>
-      </w:r>
-    </w:p>
-    <w:p>
-      <w:pPr>
-        <w:numPr>
-          <w:ilvl w:val="1"/>
-          <w:numId w:val="6"/>
-        </w:numPr>
-        <w:spacing w:line="276" w:lineRule="auto"/>
-        <w:rPr>
-          <w:sz w:val="18"/>
-          <w:szCs w:val="18"/>
-        </w:rPr>
-      </w:pPr>
-      <w:r>
-        <w:rPr>
-          <w:sz w:val="18"/>
-          <w:szCs w:val="18"/>
-        </w:rPr>
-        <w:t>For example, a memory of lost friendship might offer a choice to “forgive” or “hold onto resentment.” These choices affect the orb's glow and the main map’s color shifts, representing the protagonist’s emotional state.</w:t>
-      </w:r>
-      <w:r>
-        <w:rPr>
-          <w:sz w:val="18"/>
-          <w:szCs w:val="18"/>
-        </w:rPr>
-        <w:br/>
-      </w:r>
-      <w:r>
-        <w:rPr>
-          <w:sz w:val="18"/>
-          <w:szCs w:val="18"/>
-        </w:rPr>
-        <w:br/>
-      </w:r>
-    </w:p>
-    <w:p>
-      <w:pPr>
-        <w:numPr>
-          <w:ilvl w:val="0"/>
-          <w:numId w:val="6"/>
-        </w:numPr>
-        <w:spacing w:line="276" w:lineRule="auto"/>
-        <w:rPr>
-          <w:sz w:val="18"/>
-          <w:szCs w:val="18"/>
-        </w:rPr>
-      </w:pPr>
-      <w:r>
-        <w:rPr>
-          <w:b/>
-          <w:bCs/>
-          <w:sz w:val="18"/>
-          <w:szCs w:val="18"/>
-        </w:rPr>
-        <w:t>Subtle Puzzles</w:t>
-      </w:r>
-      <w:r>
-        <w:rPr>
-          <w:sz w:val="18"/>
-          <w:szCs w:val="18"/>
-        </w:rPr>
-        <w:t>:</w:t>
-      </w:r>
-    </w:p>
-    <w:p>
-      <w:pPr>
-        <w:numPr>
-          <w:ilvl w:val="1"/>
-          <w:numId w:val="6"/>
-        </w:numPr>
-        <w:spacing w:line="276" w:lineRule="auto"/>
-        <w:rPr>
-          <w:sz w:val="18"/>
-          <w:szCs w:val="18"/>
-        </w:rPr>
-      </w:pPr>
-      <w:r>
-        <w:rPr>
-          <w:sz w:val="18"/>
-          <w:szCs w:val="18"/>
-        </w:rPr>
-        <w:t xml:space="preserve">Some orbs contain </w:t>
-      </w:r>
-      <w:r>
-        <w:rPr>
-          <w:b/>
-          <w:bCs/>
-          <w:sz w:val="18"/>
-          <w:szCs w:val="18"/>
-        </w:rPr>
-        <w:t>puzzles</w:t>
-      </w:r>
-      <w:r>
-        <w:rPr>
-          <w:sz w:val="18"/>
-          <w:szCs w:val="18"/>
-        </w:rPr>
-        <w:t xml:space="preserve"> that metaphorically represent the protagonist’s challenges or internal conflicts. Solving these puzzles helps “resolve” certain emotions tied to that memory, bringing a sense of closure or deeper understanding.</w:t>
-      </w:r>
-    </w:p>
-    <w:p>
-      <w:pPr>
-        <w:numPr>
-          <w:ilvl w:val="1"/>
-          <w:numId w:val="6"/>
-        </w:numPr>
-        <w:spacing w:line="276" w:lineRule="auto"/>
-        <w:rPr>
-          <w:sz w:val="18"/>
-          <w:szCs w:val="18"/>
-        </w:rPr>
-      </w:pPr>
-      <w:r>
-        <w:rPr>
-          <w:sz w:val="18"/>
-          <w:szCs w:val="18"/>
-        </w:rPr>
-        <w:t>A puzzle might involve piecing together a broken photograph or reconstructing a shattered memento, symbolizing efforts to accept or make peace with past experiences.</w:t>
-      </w:r>
-      <w:r>
-        <w:rPr>
-          <w:sz w:val="18"/>
-          <w:szCs w:val="18"/>
-        </w:rPr>
-        <w:br/>
-      </w:r>
-      <w:r>
-        <w:rPr>
-          <w:sz w:val="18"/>
-          <w:szCs w:val="18"/>
-        </w:rPr>
-        <w:br/>
-      </w:r>
-    </w:p>
-    <w:p>
-      <w:pPr>
-        <w:numPr>
-          <w:ilvl w:val="0"/>
-          <w:numId w:val="6"/>
-        </w:numPr>
-        <w:spacing w:line="276" w:lineRule="auto"/>
-        <w:rPr>
-          <w:sz w:val="18"/>
-          <w:szCs w:val="18"/>
-        </w:rPr>
-      </w:pPr>
-      <w:r>
-        <w:rPr>
-          <w:b/>
-          <w:bCs/>
-          <w:sz w:val="18"/>
-          <w:szCs w:val="18"/>
-        </w:rPr>
-        <w:t>Symbolic Characters and Visuals</w:t>
-      </w:r>
-      <w:r>
-        <w:rPr>
-          <w:sz w:val="18"/>
-          <w:szCs w:val="18"/>
-        </w:rPr>
-        <w:t>:</w:t>
-      </w:r>
-    </w:p>
-    <w:p>
-      <w:pPr>
-        <w:numPr>
-          <w:ilvl w:val="1"/>
-          <w:numId w:val="6"/>
-        </w:numPr>
-        <w:spacing w:line="276" w:lineRule="auto"/>
-        <w:rPr>
-          <w:sz w:val="18"/>
-          <w:szCs w:val="18"/>
-        </w:rPr>
-      </w:pPr>
-      <w:r>
-        <w:rPr>
-          <w:sz w:val="18"/>
-          <w:szCs w:val="18"/>
-        </w:rPr>
-        <w:t xml:space="preserve">Certain memories might introduce </w:t>
-      </w:r>
-      <w:r>
-        <w:rPr>
-          <w:b/>
-          <w:bCs/>
-          <w:sz w:val="18"/>
-          <w:szCs w:val="18"/>
-        </w:rPr>
-        <w:t>symbolic characters</w:t>
-      </w:r>
-      <w:r>
-        <w:rPr>
-          <w:sz w:val="18"/>
-          <w:szCs w:val="18"/>
-        </w:rPr>
-        <w:t xml:space="preserve"> who represent parts of the protagonist’s psyche or important people in their life, appearing as spectral figures or ethereal forms. These figures interact with the protagonist in meaningful ways, helping evoke emotions and guide them through the memory’s themes.</w:t>
-      </w:r>
-    </w:p>
-    <w:p>
-      <w:pPr>
-        <w:numPr>
-          <w:ilvl w:val="1"/>
-          <w:numId w:val="6"/>
-        </w:numPr>
-        <w:spacing w:line="276" w:lineRule="auto"/>
-        <w:rPr>
-          <w:sz w:val="18"/>
-          <w:szCs w:val="18"/>
-        </w:rPr>
-      </w:pPr>
-      <w:r>
-        <w:rPr>
-          <w:sz w:val="18"/>
-          <w:szCs w:val="18"/>
-        </w:rPr>
-        <w:lastRenderedPageBreak/>
-        <w:t>For example, a faint figure of a mentor might guide the protagonist in a memory of achievement, while a shadowy form could appear in memories of self-doubt.</w:t>
-      </w:r>
-      <w:r>
-        <w:rPr>
-          <w:sz w:val="18"/>
-          <w:szCs w:val="18"/>
-        </w:rPr>
-        <w:br/>
-      </w:r>
-      <w:r>
-        <w:rPr>
-          <w:sz w:val="18"/>
-          <w:szCs w:val="18"/>
-        </w:rPr>
-        <w:br/>
-      </w:r>
-    </w:p>
-    <w:p>
-      <w:pPr>
-        <w:numPr>
-          <w:ilvl w:val="0"/>
-          <w:numId w:val="6"/>
-        </w:numPr>
-        <w:spacing w:line="276" w:lineRule="auto"/>
-        <w:rPr>
-          <w:sz w:val="18"/>
-          <w:szCs w:val="18"/>
-        </w:rPr>
-      </w:pPr>
-      <w:r>
-        <w:rPr>
-          <w:b/>
-          <w:bCs/>
-          <w:sz w:val="18"/>
-          <w:szCs w:val="18"/>
-        </w:rPr>
-        <w:t>Concluding Each Memory Orb</w:t>
-      </w:r>
-      <w:r>
-        <w:rPr>
-          <w:sz w:val="18"/>
-          <w:szCs w:val="18"/>
-        </w:rPr>
-        <w:t>:</w:t>
-      </w:r>
-    </w:p>
-    <w:p>
-      <w:pPr>
-        <w:numPr>
-          <w:ilvl w:val="1"/>
-          <w:numId w:val="6"/>
-        </w:numPr>
-        <w:spacing w:line="276" w:lineRule="auto"/>
-        <w:rPr>
-          <w:sz w:val="18"/>
-          <w:szCs w:val="18"/>
-        </w:rPr>
-      </w:pPr>
-      <w:r>
-        <w:rPr>
-          <w:sz w:val="18"/>
-          <w:szCs w:val="18"/>
-        </w:rPr>
-        <w:t>As each memory concludes, the scene fades back to the main map. The orb’s color and glow change, reflecting the player’s choices and interactions, serving as a reminder of the protagonist’s gradual growth and acceptance.</w:t>
-      </w:r>
-    </w:p>
-    <w:p>
-      <w:pPr>
-        <w:numPr>
-          <w:ilvl w:val="1"/>
-          <w:numId w:val="6"/>
-        </w:numPr>
-        <w:spacing w:line="276" w:lineRule="auto"/>
-        <w:rPr>
-          <w:sz w:val="18"/>
-          <w:szCs w:val="18"/>
-        </w:rPr>
-      </w:pPr>
-      <w:r>
-        <w:rPr>
-          <w:sz w:val="18"/>
-          <w:szCs w:val="18"/>
-        </w:rPr>
-        <w:t>The main space map also subtly shifts, showing the combined impact of each memory orb and choices made within, building an overarching atmosphere that reflects the protagonist’s inner journey.</w:t>
-      </w:r>
+        <w:spacing w:line="276" w:lineRule="auto"/>
+        <w:rPr>
+          <w:sz w:val="18"/>
+          <w:szCs w:val="18"/>
+        </w:rPr>
+      </w:pPr>
+    </w:p>
+    <w:p>
+      <w:pPr>
+        <w:spacing w:line="276" w:lineRule="auto"/>
+        <w:rPr>
+          <w:sz w:val="18"/>
+          <w:szCs w:val="18"/>
+        </w:rPr>
+      </w:pPr>
     </w:p>
     <w:sectPr>
       <w:pgSz w:w="12240" w:h="15840"/>
@@ -1296,6 +1671,304 @@
 <file path=word/numbering.xml><?xml version="1.0" encoding="utf-8"?>
 <w:numbering xmlns:wpc="http://schemas.microsoft.com/office/word/2010/wordprocessingCanvas" xmlns:cx="http://schemas.microsoft.com/office/drawing/2014/chartex" xmlns:cx1="http://schemas.microsoft.com/office/drawing/2015/9/8/chartex" xmlns:cx2="http://schemas.microsoft.com/office/drawing/2015/10/21/chartex" xmlns:cx3="http://schemas.microsoft.com/office/drawing/2016/5/9/chartex" xmlns:cx4="http://schemas.microsoft.com/office/drawing/2016/5/10/chartex" xmlns:cx5="http://schemas.microsoft.com/office/drawing/2016/5/11/chartex" xmlns:cx6="http://schemas.microsoft.com/office/drawing/2016/5/12/chartex" xmlns:cx7="http://schemas.microsoft.com/office/drawing/2016/5/13/chartex" xmlns:cx8="http://schemas.microsoft.com/office/drawing/2016/5/14/chartex" xmlns:mc="http://schemas.openxmlformats.org/markup-compatibility/2006" xmlns:aink="http://schemas.microsoft.com/office/drawing/2016/ink" xmlns:am3d="http://schemas.microsoft.com/office/drawing/2017/model3d" xmlns:o="urn:schemas-microsoft-com:office:office" xmlns:oel="http://schemas.microsoft.com/office/2019/extlst" xmlns:r="http://schemas.openxmlformats.org/officeDocument/2006/relationships" xmlns:m="http://schemas.openxmlformats.org/officeDocument/2006/math" xmlns:v="urn:schemas-microsoft-com:vml" xmlns:wp14="http://schemas.microsoft.com/office/word/2010/wordprocessingDrawing" xmlns:wp="http://schemas.openxmlformats.org/drawingml/2006/wordprocessingDrawing" xmlns:w10="urn:schemas-microsoft-com:office:word" xmlns:w="http://schemas.openxmlformats.org/wordprocessingml/2006/main" xmlns:w14="http://schemas.microsoft.com/office/word/2010/wordml" xmlns:w15="http://schemas.microsoft.com/office/word/2012/wordml" xmlns:w16cex="http://schemas.microsoft.com/office/word/2018/wordml/cex" xmlns:w16cid="http://schemas.microsoft.com/office/word/2016/wordml/cid" xmlns:w16="http://schemas.microsoft.com/office/word/2018/wordml" xmlns:w16du="http://schemas.microsoft.com/office/word/2023/wordml/word16du" xmlns:w16sdtdh="http://schemas.microsoft.com/office/word/2020/wordml/sdtdatahash" xmlns:w16se="http://schemas.microsoft.com/office/word/2015/wordml/symex" xmlns:wpg="http://schemas.microsoft.com/office/word/2010/wordprocessingGroup" xmlns:wpi="http://schemas.microsoft.com/office/word/2010/wordprocessingInk" xmlns:wne="http://schemas.microsoft.com/office/word/2006/wordml" xmlns:wps="http://schemas.microsoft.com/office/word/2010/wordprocessingShape" mc:Ignorable="w14 w15 w16se w16cid w16 w16cex w16sdtdh w16du wp14">
   <w:abstractNum w:abstractNumId="0" w15:restartNumberingAfterBreak="0">
+    <w:nsid w:val="0EE9223B"/>
+    <w:multiLevelType w:val="multilevel"/>
+    <w:tmpl w:val="F4FE59CE"/>
+    <w:lvl w:ilvl="0">
+      <w:start w:val="1"/>
+      <w:numFmt w:val="bullet"/>
+      <w:lvlText w:val=""/>
+      <w:lvlJc w:val="left"/>
+      <w:pPr>
+        <w:tabs>
+          <w:tab w:val="num" w:pos="720"/>
+        </w:tabs>
+        <w:ind w:left="720" w:hanging="360"/>
+      </w:pPr>
+      <w:rPr>
+        <w:rFonts w:ascii="Symbol" w:hAnsi="Symbol" w:hint="default"/>
+        <w:sz w:val="20"/>
+      </w:rPr>
+    </w:lvl>
+    <w:lvl w:ilvl="1">
+      <w:start w:val="1"/>
+      <w:numFmt w:val="bullet"/>
+      <w:lvlText w:val="o"/>
+      <w:lvlJc w:val="left"/>
+      <w:pPr>
+        <w:tabs>
+          <w:tab w:val="num" w:pos="1440"/>
+        </w:tabs>
+        <w:ind w:left="1440" w:hanging="360"/>
+      </w:pPr>
+      <w:rPr>
+        <w:rFonts w:ascii="Courier New" w:hAnsi="Courier New" w:hint="default"/>
+        <w:sz w:val="20"/>
+      </w:rPr>
+    </w:lvl>
+    <w:lvl w:ilvl="2" w:tentative="1">
+      <w:start w:val="1"/>
+      <w:numFmt w:val="bullet"/>
+      <w:lvlText w:val=""/>
+      <w:lvlJc w:val="left"/>
+      <w:pPr>
+        <w:tabs>
+          <w:tab w:val="num" w:pos="2160"/>
+        </w:tabs>
+        <w:ind w:left="2160" w:hanging="360"/>
+      </w:pPr>
+      <w:rPr>
+        <w:rFonts w:ascii="Wingdings" w:hAnsi="Wingdings" w:hint="default"/>
+        <w:sz w:val="20"/>
+      </w:rPr>
+    </w:lvl>
+    <w:lvl w:ilvl="3" w:tentative="1">
+      <w:start w:val="1"/>
+      <w:numFmt w:val="bullet"/>
+      <w:lvlText w:val=""/>
+      <w:lvlJc w:val="left"/>
+      <w:pPr>
+        <w:tabs>
+          <w:tab w:val="num" w:pos="2880"/>
+        </w:tabs>
+        <w:ind w:left="2880" w:hanging="360"/>
+      </w:pPr>
+      <w:rPr>
+        <w:rFonts w:ascii="Wingdings" w:hAnsi="Wingdings" w:hint="default"/>
+        <w:sz w:val="20"/>
+      </w:rPr>
+    </w:lvl>
+    <w:lvl w:ilvl="4" w:tentative="1">
+      <w:start w:val="1"/>
+      <w:numFmt w:val="bullet"/>
+      <w:lvlText w:val=""/>
+      <w:lvlJc w:val="left"/>
+      <w:pPr>
+        <w:tabs>
+          <w:tab w:val="num" w:pos="3600"/>
+        </w:tabs>
+        <w:ind w:left="3600" w:hanging="360"/>
+      </w:pPr>
+      <w:rPr>
+        <w:rFonts w:ascii="Wingdings" w:hAnsi="Wingdings" w:hint="default"/>
+        <w:sz w:val="20"/>
+      </w:rPr>
+    </w:lvl>
+    <w:lvl w:ilvl="5" w:tentative="1">
+      <w:start w:val="1"/>
+      <w:numFmt w:val="bullet"/>
+      <w:lvlText w:val=""/>
+      <w:lvlJc w:val="left"/>
+      <w:pPr>
+        <w:tabs>
+          <w:tab w:val="num" w:pos="4320"/>
+        </w:tabs>
+        <w:ind w:left="4320" w:hanging="360"/>
+      </w:pPr>
+      <w:rPr>
+        <w:rFonts w:ascii="Wingdings" w:hAnsi="Wingdings" w:hint="default"/>
+        <w:sz w:val="20"/>
+      </w:rPr>
+    </w:lvl>
+    <w:lvl w:ilvl="6" w:tentative="1">
+      <w:start w:val="1"/>
+      <w:numFmt w:val="bullet"/>
+      <w:lvlText w:val=""/>
+      <w:lvlJc w:val="left"/>
+      <w:pPr>
+        <w:tabs>
+          <w:tab w:val="num" w:pos="5040"/>
+        </w:tabs>
+        <w:ind w:left="5040" w:hanging="360"/>
+      </w:pPr>
+      <w:rPr>
+        <w:rFonts w:ascii="Wingdings" w:hAnsi="Wingdings" w:hint="default"/>
+        <w:sz w:val="20"/>
+      </w:rPr>
+    </w:lvl>
+    <w:lvl w:ilvl="7" w:tentative="1">
+      <w:start w:val="1"/>
+      <w:numFmt w:val="bullet"/>
+      <w:lvlText w:val=""/>
+      <w:lvlJc w:val="left"/>
+      <w:pPr>
+        <w:tabs>
+          <w:tab w:val="num" w:pos="5760"/>
+        </w:tabs>
+        <w:ind w:left="5760" w:hanging="360"/>
+      </w:pPr>
+      <w:rPr>
+        <w:rFonts w:ascii="Wingdings" w:hAnsi="Wingdings" w:hint="default"/>
+        <w:sz w:val="20"/>
+      </w:rPr>
+    </w:lvl>
+    <w:lvl w:ilvl="8" w:tentative="1">
+      <w:start w:val="1"/>
+      <w:numFmt w:val="bullet"/>
+      <w:lvlText w:val=""/>
+      <w:lvlJc w:val="left"/>
+      <w:pPr>
+        <w:tabs>
+          <w:tab w:val="num" w:pos="6480"/>
+        </w:tabs>
+        <w:ind w:left="6480" w:hanging="360"/>
+      </w:pPr>
+      <w:rPr>
+        <w:rFonts w:ascii="Wingdings" w:hAnsi="Wingdings" w:hint="default"/>
+        <w:sz w:val="20"/>
+      </w:rPr>
+    </w:lvl>
+  </w:abstractNum>
+  <w:abstractNum w:abstractNumId="1" w15:restartNumberingAfterBreak="0">
+    <w:nsid w:val="138C187E"/>
+    <w:multiLevelType w:val="multilevel"/>
+    <w:tmpl w:val="85DCD36C"/>
+    <w:lvl w:ilvl="0">
+      <w:start w:val="1"/>
+      <w:numFmt w:val="bullet"/>
+      <w:lvlText w:val=""/>
+      <w:lvlJc w:val="left"/>
+      <w:pPr>
+        <w:tabs>
+          <w:tab w:val="num" w:pos="720"/>
+        </w:tabs>
+        <w:ind w:left="720" w:hanging="360"/>
+      </w:pPr>
+      <w:rPr>
+        <w:rFonts w:ascii="Symbol" w:hAnsi="Symbol" w:hint="default"/>
+        <w:sz w:val="20"/>
+      </w:rPr>
+    </w:lvl>
+    <w:lvl w:ilvl="1" w:tentative="1">
+      <w:start w:val="1"/>
+      <w:numFmt w:val="bullet"/>
+      <w:lvlText w:val="o"/>
+      <w:lvlJc w:val="left"/>
+      <w:pPr>
+        <w:tabs>
+          <w:tab w:val="num" w:pos="1440"/>
+        </w:tabs>
+        <w:ind w:left="1440" w:hanging="360"/>
+      </w:pPr>
+      <w:rPr>
+        <w:rFonts w:ascii="Courier New" w:hAnsi="Courier New" w:hint="default"/>
+        <w:sz w:val="20"/>
+      </w:rPr>
+    </w:lvl>
+    <w:lvl w:ilvl="2" w:tentative="1">
+      <w:start w:val="1"/>
+      <w:numFmt w:val="bullet"/>
+      <w:lvlText w:val=""/>
+      <w:lvlJc w:val="left"/>
+      <w:pPr>
+        <w:tabs>
+          <w:tab w:val="num" w:pos="2160"/>
+        </w:tabs>
+        <w:ind w:left="2160" w:hanging="360"/>
+      </w:pPr>
+      <w:rPr>
+        <w:rFonts w:ascii="Wingdings" w:hAnsi="Wingdings" w:hint="default"/>
+        <w:sz w:val="20"/>
+      </w:rPr>
+    </w:lvl>
+    <w:lvl w:ilvl="3" w:tentative="1">
+      <w:start w:val="1"/>
+      <w:numFmt w:val="bullet"/>
+      <w:lvlText w:val=""/>
+      <w:lvlJc w:val="left"/>
+      <w:pPr>
+        <w:tabs>
+          <w:tab w:val="num" w:pos="2880"/>
+        </w:tabs>
+        <w:ind w:left="2880" w:hanging="360"/>
+      </w:pPr>
+      <w:rPr>
+        <w:rFonts w:ascii="Wingdings" w:hAnsi="Wingdings" w:hint="default"/>
+        <w:sz w:val="20"/>
+      </w:rPr>
+    </w:lvl>
+    <w:lvl w:ilvl="4" w:tentative="1">
+      <w:start w:val="1"/>
+      <w:numFmt w:val="bullet"/>
+      <w:lvlText w:val=""/>
+      <w:lvlJc w:val="left"/>
+      <w:pPr>
+        <w:tabs>
+          <w:tab w:val="num" w:pos="3600"/>
+        </w:tabs>
+        <w:ind w:left="3600" w:hanging="360"/>
+      </w:pPr>
+      <w:rPr>
+        <w:rFonts w:ascii="Wingdings" w:hAnsi="Wingdings" w:hint="default"/>
+        <w:sz w:val="20"/>
+      </w:rPr>
+    </w:lvl>
+    <w:lvl w:ilvl="5" w:tentative="1">
+      <w:start w:val="1"/>
+      <w:numFmt w:val="bullet"/>
+      <w:lvlText w:val=""/>
+      <w:lvlJc w:val="left"/>
+      <w:pPr>
+        <w:tabs>
+          <w:tab w:val="num" w:pos="4320"/>
+        </w:tabs>
+        <w:ind w:left="4320" w:hanging="360"/>
+      </w:pPr>
+      <w:rPr>
+        <w:rFonts w:ascii="Wingdings" w:hAnsi="Wingdings" w:hint="default"/>
+        <w:sz w:val="20"/>
+      </w:rPr>
+    </w:lvl>
+    <w:lvl w:ilvl="6" w:tentative="1">
+      <w:start w:val="1"/>
+      <w:numFmt w:val="bullet"/>
+      <w:lvlText w:val=""/>
+      <w:lvlJc w:val="left"/>
+      <w:pPr>
+        <w:tabs>
+          <w:tab w:val="num" w:pos="5040"/>
+        </w:tabs>
+        <w:ind w:left="5040" w:hanging="360"/>
+      </w:pPr>
+      <w:rPr>
+        <w:rFonts w:ascii="Wingdings" w:hAnsi="Wingdings" w:hint="default"/>
+        <w:sz w:val="20"/>
+      </w:rPr>
+    </w:lvl>
+    <w:lvl w:ilvl="7" w:tentative="1">
+      <w:start w:val="1"/>
+      <w:numFmt w:val="bullet"/>
+      <w:lvlText w:val=""/>
+      <w:lvlJc w:val="left"/>
+      <w:pPr>
+        <w:tabs>
+          <w:tab w:val="num" w:pos="5760"/>
+        </w:tabs>
+        <w:ind w:left="5760" w:hanging="360"/>
+      </w:pPr>
+      <w:rPr>
+        <w:rFonts w:ascii="Wingdings" w:hAnsi="Wingdings" w:hint="default"/>
+        <w:sz w:val="20"/>
+      </w:rPr>
+    </w:lvl>
+    <w:lvl w:ilvl="8" w:tentative="1">
+      <w:start w:val="1"/>
+      <w:numFmt w:val="bullet"/>
+      <w:lvlText w:val=""/>
+      <w:lvlJc w:val="left"/>
+      <w:pPr>
+        <w:tabs>
+          <w:tab w:val="num" w:pos="6480"/>
+        </w:tabs>
+        <w:ind w:left="6480" w:hanging="360"/>
+      </w:pPr>
+      <w:rPr>
+        <w:rFonts w:ascii="Wingdings" w:hAnsi="Wingdings" w:hint="default"/>
+        <w:sz w:val="20"/>
+      </w:rPr>
+    </w:lvl>
+  </w:abstractNum>
+  <w:abstractNum w:abstractNumId="2" w15:restartNumberingAfterBreak="0">
     <w:nsid w:val="1B1E748C"/>
     <w:multiLevelType w:val="multilevel"/>
     <w:tmpl w:val="F354616E"/>
@@ -1412,7 +2085,7 @@
       </w:pPr>
     </w:lvl>
   </w:abstractNum>
-  <w:abstractNum w:abstractNumId="1" w15:restartNumberingAfterBreak="0">
+  <w:abstractNum w:abstractNumId="3" w15:restartNumberingAfterBreak="0">
     <w:nsid w:val="25015BE2"/>
     <w:multiLevelType w:val="hybridMultilevel"/>
     <w:tmpl w:val="A878A220"/>
@@ -1501,7 +2174,305 @@
       </w:pPr>
     </w:lvl>
   </w:abstractNum>
-  <w:abstractNum w:abstractNumId="2" w15:restartNumberingAfterBreak="0">
+  <w:abstractNum w:abstractNumId="4" w15:restartNumberingAfterBreak="0">
+    <w:nsid w:val="3DDB4C63"/>
+    <w:multiLevelType w:val="multilevel"/>
+    <w:tmpl w:val="816471A6"/>
+    <w:lvl w:ilvl="0">
+      <w:start w:val="1"/>
+      <w:numFmt w:val="bullet"/>
+      <w:lvlText w:val=""/>
+      <w:lvlJc w:val="left"/>
+      <w:pPr>
+        <w:tabs>
+          <w:tab w:val="num" w:pos="720"/>
+        </w:tabs>
+        <w:ind w:left="720" w:hanging="360"/>
+      </w:pPr>
+      <w:rPr>
+        <w:rFonts w:ascii="Symbol" w:hAnsi="Symbol" w:hint="default"/>
+        <w:sz w:val="20"/>
+      </w:rPr>
+    </w:lvl>
+    <w:lvl w:ilvl="1" w:tentative="1">
+      <w:start w:val="1"/>
+      <w:numFmt w:val="bullet"/>
+      <w:lvlText w:val="o"/>
+      <w:lvlJc w:val="left"/>
+      <w:pPr>
+        <w:tabs>
+          <w:tab w:val="num" w:pos="1440"/>
+        </w:tabs>
+        <w:ind w:left="1440" w:hanging="360"/>
+      </w:pPr>
+      <w:rPr>
+        <w:rFonts w:ascii="Courier New" w:hAnsi="Courier New" w:hint="default"/>
+        <w:sz w:val="20"/>
+      </w:rPr>
+    </w:lvl>
+    <w:lvl w:ilvl="2" w:tentative="1">
+      <w:start w:val="1"/>
+      <w:numFmt w:val="bullet"/>
+      <w:lvlText w:val=""/>
+      <w:lvlJc w:val="left"/>
+      <w:pPr>
+        <w:tabs>
+          <w:tab w:val="num" w:pos="2160"/>
+        </w:tabs>
+        <w:ind w:left="2160" w:hanging="360"/>
+      </w:pPr>
+      <w:rPr>
+        <w:rFonts w:ascii="Wingdings" w:hAnsi="Wingdings" w:hint="default"/>
+        <w:sz w:val="20"/>
+      </w:rPr>
+    </w:lvl>
+    <w:lvl w:ilvl="3" w:tentative="1">
+      <w:start w:val="1"/>
+      <w:numFmt w:val="bullet"/>
+      <w:lvlText w:val=""/>
+      <w:lvlJc w:val="left"/>
+      <w:pPr>
+        <w:tabs>
+          <w:tab w:val="num" w:pos="2880"/>
+        </w:tabs>
+        <w:ind w:left="2880" w:hanging="360"/>
+      </w:pPr>
+      <w:rPr>
+        <w:rFonts w:ascii="Wingdings" w:hAnsi="Wingdings" w:hint="default"/>
+        <w:sz w:val="20"/>
+      </w:rPr>
+    </w:lvl>
+    <w:lvl w:ilvl="4" w:tentative="1">
+      <w:start w:val="1"/>
+      <w:numFmt w:val="bullet"/>
+      <w:lvlText w:val=""/>
+      <w:lvlJc w:val="left"/>
+      <w:pPr>
+        <w:tabs>
+          <w:tab w:val="num" w:pos="3600"/>
+        </w:tabs>
+        <w:ind w:left="3600" w:hanging="360"/>
+      </w:pPr>
+      <w:rPr>
+        <w:rFonts w:ascii="Wingdings" w:hAnsi="Wingdings" w:hint="default"/>
+        <w:sz w:val="20"/>
+      </w:rPr>
+    </w:lvl>
+    <w:lvl w:ilvl="5" w:tentative="1">
+      <w:start w:val="1"/>
+      <w:numFmt w:val="bullet"/>
+      <w:lvlText w:val=""/>
+      <w:lvlJc w:val="left"/>
+      <w:pPr>
+        <w:tabs>
+          <w:tab w:val="num" w:pos="4320"/>
+        </w:tabs>
+        <w:ind w:left="4320" w:hanging="360"/>
+      </w:pPr>
+      <w:rPr>
+        <w:rFonts w:ascii="Wingdings" w:hAnsi="Wingdings" w:hint="default"/>
+        <w:sz w:val="20"/>
+      </w:rPr>
+    </w:lvl>
+    <w:lvl w:ilvl="6" w:tentative="1">
+      <w:start w:val="1"/>
+      <w:numFmt w:val="bullet"/>
+      <w:lvlText w:val=""/>
+      <w:lvlJc w:val="left"/>
+      <w:pPr>
+        <w:tabs>
+          <w:tab w:val="num" w:pos="5040"/>
+        </w:tabs>
+        <w:ind w:left="5040" w:hanging="360"/>
+      </w:pPr>
+      <w:rPr>
+        <w:rFonts w:ascii="Wingdings" w:hAnsi="Wingdings" w:hint="default"/>
+        <w:sz w:val="20"/>
+      </w:rPr>
+    </w:lvl>
+    <w:lvl w:ilvl="7" w:tentative="1">
+      <w:start w:val="1"/>
+      <w:numFmt w:val="bullet"/>
+      <w:lvlText w:val=""/>
+      <w:lvlJc w:val="left"/>
+      <w:pPr>
+        <w:tabs>
+          <w:tab w:val="num" w:pos="5760"/>
+        </w:tabs>
+        <w:ind w:left="5760" w:hanging="360"/>
+      </w:pPr>
+      <w:rPr>
+        <w:rFonts w:ascii="Wingdings" w:hAnsi="Wingdings" w:hint="default"/>
+        <w:sz w:val="20"/>
+      </w:rPr>
+    </w:lvl>
+    <w:lvl w:ilvl="8" w:tentative="1">
+      <w:start w:val="1"/>
+      <w:numFmt w:val="bullet"/>
+      <w:lvlText w:val=""/>
+      <w:lvlJc w:val="left"/>
+      <w:pPr>
+        <w:tabs>
+          <w:tab w:val="num" w:pos="6480"/>
+        </w:tabs>
+        <w:ind w:left="6480" w:hanging="360"/>
+      </w:pPr>
+      <w:rPr>
+        <w:rFonts w:ascii="Wingdings" w:hAnsi="Wingdings" w:hint="default"/>
+        <w:sz w:val="20"/>
+      </w:rPr>
+    </w:lvl>
+  </w:abstractNum>
+  <w:abstractNum w:abstractNumId="5" w15:restartNumberingAfterBreak="0">
+    <w:nsid w:val="43EA18D1"/>
+    <w:multiLevelType w:val="multilevel"/>
+    <w:tmpl w:val="9ADA1FF0"/>
+    <w:lvl w:ilvl="0">
+      <w:start w:val="1"/>
+      <w:numFmt w:val="bullet"/>
+      <w:lvlText w:val=""/>
+      <w:lvlJc w:val="left"/>
+      <w:pPr>
+        <w:tabs>
+          <w:tab w:val="num" w:pos="1440"/>
+        </w:tabs>
+        <w:ind w:left="1440" w:hanging="360"/>
+      </w:pPr>
+      <w:rPr>
+        <w:rFonts w:ascii="Symbol" w:hAnsi="Symbol" w:hint="default"/>
+        <w:sz w:val="20"/>
+      </w:rPr>
+    </w:lvl>
+    <w:lvl w:ilvl="1" w:tentative="1">
+      <w:start w:val="1"/>
+      <w:numFmt w:val="bullet"/>
+      <w:lvlText w:val="o"/>
+      <w:lvlJc w:val="left"/>
+      <w:pPr>
+        <w:tabs>
+          <w:tab w:val="num" w:pos="2160"/>
+        </w:tabs>
+        <w:ind w:left="2160" w:hanging="360"/>
+      </w:pPr>
+      <w:rPr>
+        <w:rFonts w:ascii="Courier New" w:hAnsi="Courier New" w:hint="default"/>
+        <w:sz w:val="20"/>
+      </w:rPr>
+    </w:lvl>
+    <w:lvl w:ilvl="2" w:tentative="1">
+      <w:start w:val="1"/>
+      <w:numFmt w:val="bullet"/>
+      <w:lvlText w:val=""/>
+      <w:lvlJc w:val="left"/>
+      <w:pPr>
+        <w:tabs>
+          <w:tab w:val="num" w:pos="2880"/>
+        </w:tabs>
+        <w:ind w:left="2880" w:hanging="360"/>
+      </w:pPr>
+      <w:rPr>
+        <w:rFonts w:ascii="Wingdings" w:hAnsi="Wingdings" w:hint="default"/>
+        <w:sz w:val="20"/>
+      </w:rPr>
+    </w:lvl>
+    <w:lvl w:ilvl="3" w:tentative="1">
+      <w:start w:val="1"/>
+      <w:numFmt w:val="bullet"/>
+      <w:lvlText w:val=""/>
+      <w:lvlJc w:val="left"/>
+      <w:pPr>
+        <w:tabs>
+          <w:tab w:val="num" w:pos="3600"/>
+        </w:tabs>
+        <w:ind w:left="3600" w:hanging="360"/>
+      </w:pPr>
+      <w:rPr>
+        <w:rFonts w:ascii="Wingdings" w:hAnsi="Wingdings" w:hint="default"/>
+        <w:sz w:val="20"/>
+      </w:rPr>
+    </w:lvl>
+    <w:lvl w:ilvl="4" w:tentative="1">
+      <w:start w:val="1"/>
+      <w:numFmt w:val="bullet"/>
+      <w:lvlText w:val=""/>
+      <w:lvlJc w:val="left"/>
+      <w:pPr>
+        <w:tabs>
+          <w:tab w:val="num" w:pos="4320"/>
+        </w:tabs>
+        <w:ind w:left="4320" w:hanging="360"/>
+      </w:pPr>
+      <w:rPr>
+        <w:rFonts w:ascii="Wingdings" w:hAnsi="Wingdings" w:hint="default"/>
+        <w:sz w:val="20"/>
+      </w:rPr>
+    </w:lvl>
+    <w:lvl w:ilvl="5" w:tentative="1">
+      <w:start w:val="1"/>
+      <w:numFmt w:val="bullet"/>
+      <w:lvlText w:val=""/>
+      <w:lvlJc w:val="left"/>
+      <w:pPr>
+        <w:tabs>
+          <w:tab w:val="num" w:pos="5040"/>
+        </w:tabs>
+        <w:ind w:left="5040" w:hanging="360"/>
+      </w:pPr>
+      <w:rPr>
+        <w:rFonts w:ascii="Wingdings" w:hAnsi="Wingdings" w:hint="default"/>
+        <w:sz w:val="20"/>
+      </w:rPr>
+    </w:lvl>
+    <w:lvl w:ilvl="6" w:tentative="1">
+      <w:start w:val="1"/>
+      <w:numFmt w:val="bullet"/>
+      <w:lvlText w:val=""/>
+      <w:lvlJc w:val="left"/>
+      <w:pPr>
+        <w:tabs>
+          <w:tab w:val="num" w:pos="5760"/>
+        </w:tabs>
+        <w:ind w:left="5760" w:hanging="360"/>
+      </w:pPr>
+      <w:rPr>
+        <w:rFonts w:ascii="Wingdings" w:hAnsi="Wingdings" w:hint="default"/>
+        <w:sz w:val="20"/>
+      </w:rPr>
+    </w:lvl>
+    <w:lvl w:ilvl="7" w:tentative="1">
+      <w:start w:val="1"/>
+      <w:numFmt w:val="bullet"/>
+      <w:lvlText w:val=""/>
+      <w:lvlJc w:val="left"/>
+      <w:pPr>
+        <w:tabs>
+          <w:tab w:val="num" w:pos="6480"/>
+        </w:tabs>
+        <w:ind w:left="6480" w:hanging="360"/>
+      </w:pPr>
+      <w:rPr>
+        <w:rFonts w:ascii="Wingdings" w:hAnsi="Wingdings" w:hint="default"/>
+        <w:sz w:val="20"/>
+      </w:rPr>
+    </w:lvl>
+    <w:lvl w:ilvl="8" w:tentative="1">
+      <w:start w:val="1"/>
+      <w:numFmt w:val="bullet"/>
+      <w:lvlText w:val=""/>
+      <w:lvlJc w:val="left"/>
+      <w:pPr>
+        <w:tabs>
+          <w:tab w:val="num" w:pos="7200"/>
+        </w:tabs>
+        <w:ind w:left="7200" w:hanging="360"/>
+      </w:pPr>
+      <w:rPr>
+        <w:rFonts w:ascii="Wingdings" w:hAnsi="Wingdings" w:hint="default"/>
+        <w:sz w:val="20"/>
+      </w:rPr>
+    </w:lvl>
+  </w:abstractNum>
+  <w:abstractNum w:abstractNumId="6" w15:restartNumberingAfterBreak="0">
     <w:nsid w:val="48006D86"/>
     <w:multiLevelType w:val="multilevel"/>
     <w:tmpl w:val="1E2616DC"/>
@@ -1614,7 +2585,7 @@
       </w:pPr>
     </w:lvl>
   </w:abstractNum>
-  <w:abstractNum w:abstractNumId="3" w15:restartNumberingAfterBreak="0">
+  <w:abstractNum w:abstractNumId="7" w15:restartNumberingAfterBreak="0">
     <w:nsid w:val="4C7151D2"/>
     <w:multiLevelType w:val="hybridMultilevel"/>
     <w:tmpl w:val="6C0ED06C"/>
@@ -1726,7 +2697,7 @@
       </w:rPr>
     </w:lvl>
   </w:abstractNum>
-  <w:abstractNum w:abstractNumId="4" w15:restartNumberingAfterBreak="0">
+  <w:abstractNum w:abstractNumId="8" w15:restartNumberingAfterBreak="0">
     <w:nsid w:val="5E4C53E6"/>
     <w:multiLevelType w:val="hybridMultilevel"/>
     <w:tmpl w:val="357AFEE8"/>
@@ -1839,7 +2810,7 @@
       </w:rPr>
     </w:lvl>
   </w:abstractNum>
-  <w:abstractNum w:abstractNumId="5" w15:restartNumberingAfterBreak="0">
+  <w:abstractNum w:abstractNumId="9" w15:restartNumberingAfterBreak="0">
     <w:nsid w:val="660641DD"/>
     <w:multiLevelType w:val="multilevel"/>
     <w:tmpl w:val="1750D056"/>
@@ -1957,22 +2928,34 @@
     </w:lvl>
   </w:abstractNum>
   <w:num w:numId="1" w16cid:durableId="1929121684">
+    <w:abstractNumId w:val="7"/>
+  </w:num>
+  <w:num w:numId="2" w16cid:durableId="1770848850">
     <w:abstractNumId w:val="3"/>
   </w:num>
-  <w:num w:numId="2" w16cid:durableId="1770848850">
+  <w:num w:numId="3" w16cid:durableId="1300964076">
+    <w:abstractNumId w:val="8"/>
+  </w:num>
+  <w:num w:numId="4" w16cid:durableId="673803970">
+    <w:abstractNumId w:val="2"/>
+  </w:num>
+  <w:num w:numId="5" w16cid:durableId="448478079">
+    <w:abstractNumId w:val="6"/>
+  </w:num>
+  <w:num w:numId="6" w16cid:durableId="2008170584">
+    <w:abstractNumId w:val="9"/>
+  </w:num>
+  <w:num w:numId="7" w16cid:durableId="1359962989">
+    <w:abstractNumId w:val="0"/>
+  </w:num>
+  <w:num w:numId="8" w16cid:durableId="1477526075">
+    <w:abstractNumId w:val="5"/>
+  </w:num>
+  <w:num w:numId="9" w16cid:durableId="1162160225">
     <w:abstractNumId w:val="1"/>
   </w:num>
-  <w:num w:numId="3" w16cid:durableId="1300964076">
+  <w:num w:numId="10" w16cid:durableId="1091968180">
     <w:abstractNumId w:val="4"/>
-  </w:num>
-  <w:num w:numId="4" w16cid:durableId="673803970">
-    <w:abstractNumId w:val="0"/>
-  </w:num>
-  <w:num w:numId="5" w16cid:durableId="448478079">
-    <w:abstractNumId w:val="2"/>
-  </w:num>
-  <w:num w:numId="6" w16cid:durableId="2008170584">
-    <w:abstractNumId w:val="5"/>
   </w:num>
 </w:numbering>
 </file>
@@ -2377,7 +3360,7 @@
   <w:style w:type="paragraph" w:default="1" w:styleId="Normal">
     <w:name w:val="Normal"/>
     <w:qFormat/>
-    <w:rsid w:val="009422B0"/>
+    <w:rsid w:val="003A4029"/>
   </w:style>
   <w:style w:type="paragraph" w:styleId="Heading1">
     <w:name w:val="heading 1"/>
@@ -2581,6 +3564,7 @@
   <w:style w:type="character" w:default="1" w:styleId="DefaultParagraphFont">
     <w:name w:val="Default Paragraph Font"/>
     <w:uiPriority w:val="1"/>
+    <w:semiHidden/>
     <w:unhideWhenUsed/>
   </w:style>
   <w:style w:type="table" w:default="1" w:styleId="TableNormal">

</xml_diff>